<commit_message>
finished interim project report
</commit_message>
<xml_diff>
--- a/Assignment 4/IPR_EdwardsDwayne.docx
+++ b/Assignment 4/IPR_EdwardsDwayne.docx
@@ -415,30 +415,31 @@
           <w:sz w:val="24"/>
           <w:szCs w:val="24"/>
         </w:rPr>
-        <w:t>Table of Contents…………………………………………………………………………………………………………………i</w:t>
-      </w:r>
-    </w:p>
-    <w:p>
-      <w:pPr>
+        <w:t>Table of Contents………………………………………………………………</w:t>
+      </w:r>
+      <w:r>
         <w:rPr>
           <w:sz w:val="24"/>
           <w:szCs w:val="24"/>
         </w:rPr>
-      </w:pPr>
+        <w:t>.</w:t>
+      </w:r>
       <w:r>
         <w:rPr>
           <w:sz w:val="24"/>
           <w:szCs w:val="24"/>
         </w:rPr>
-        <w:t>1 Completed work……….…………………….</w:t>
-      </w:r>
+        <w:t>…………………………………………………</w:t>
+      </w:r>
+      <w:proofErr w:type="spellStart"/>
       <w:r>
         <w:rPr>
           <w:sz w:val="24"/>
           <w:szCs w:val="24"/>
         </w:rPr>
-        <w:t>…………………………………………………………………………………1</w:t>
-      </w:r>
+        <w:t>i</w:t>
+      </w:r>
+      <w:proofErr w:type="spellEnd"/>
     </w:p>
     <w:p>
       <w:pPr>
@@ -452,64 +453,171 @@
           <w:sz w:val="24"/>
           <w:szCs w:val="24"/>
         </w:rPr>
-        <w:t xml:space="preserve">2 </w:t>
+        <w:t>1 Completed work……….…………………….</w:t>
       </w:r>
       <w:r>
         <w:rPr>
           <w:sz w:val="24"/>
           <w:szCs w:val="24"/>
         </w:rPr>
-        <w:t>Work to be completed</w:t>
-      </w:r>
-      <w:r>
+        <w:t>…………………………………………………………………………………1</w:t>
+      </w:r>
+    </w:p>
+    <w:p>
+      <w:pPr>
         <w:rPr>
           <w:sz w:val="24"/>
           <w:szCs w:val="24"/>
         </w:rPr>
-        <w:t>………………………………………………………………………………………………………</w:t>
-      </w:r>
+      </w:pPr>
       <w:r>
         <w:rPr>
           <w:sz w:val="24"/>
           <w:szCs w:val="24"/>
         </w:rPr>
-        <w:t>.3</w:t>
-      </w:r>
-    </w:p>
-    <w:p>
-      <w:pPr>
+        <w:t xml:space="preserve">2 </w:t>
+      </w:r>
+      <w:r>
         <w:rPr>
           <w:sz w:val="24"/>
           <w:szCs w:val="24"/>
         </w:rPr>
-      </w:pPr>
+        <w:t>Work to be completed</w:t>
+      </w:r>
       <w:r>
         <w:rPr>
           <w:sz w:val="24"/>
           <w:szCs w:val="24"/>
         </w:rPr>
-        <w:t xml:space="preserve">3 </w:t>
+        <w:t>………………………………………………………………………………………………………</w:t>
       </w:r>
       <w:r>
         <w:rPr>
           <w:sz w:val="24"/>
           <w:szCs w:val="24"/>
         </w:rPr>
-        <w:t>What makes a good MSc project?.</w:t>
+        <w:t>.</w:t>
       </w:r>
       <w:r>
         <w:rPr>
           <w:sz w:val="24"/>
           <w:szCs w:val="24"/>
         </w:rPr>
-        <w:t>…………………………………………………………………………………….</w:t>
-      </w:r>
-      <w:r>
+        <w:t>3</w:t>
+      </w:r>
+    </w:p>
+    <w:p>
+      <w:pPr>
         <w:rPr>
           <w:sz w:val="24"/>
           <w:szCs w:val="24"/>
         </w:rPr>
+      </w:pPr>
+      <w:r>
+        <w:rPr>
+          <w:sz w:val="24"/>
+          <w:szCs w:val="24"/>
+        </w:rPr>
+        <w:t xml:space="preserve">3 </w:t>
+      </w:r>
+      <w:r>
+        <w:rPr>
+          <w:sz w:val="24"/>
+          <w:szCs w:val="24"/>
+        </w:rPr>
+        <w:t>Gantt chart</w:t>
+      </w:r>
+      <w:r>
+        <w:rPr>
+          <w:sz w:val="24"/>
+          <w:szCs w:val="24"/>
+        </w:rPr>
+        <w:t>……………………………..</w:t>
+      </w:r>
+      <w:r>
+        <w:rPr>
+          <w:sz w:val="24"/>
+          <w:szCs w:val="24"/>
+        </w:rPr>
+        <w:t>.</w:t>
+      </w:r>
+      <w:r>
+        <w:rPr>
+          <w:sz w:val="24"/>
+          <w:szCs w:val="24"/>
+        </w:rPr>
+        <w:t>....</w:t>
+      </w:r>
+      <w:r>
+        <w:rPr>
+          <w:sz w:val="24"/>
+          <w:szCs w:val="24"/>
+        </w:rPr>
+        <w:t>…………………………………………………………………………………….</w:t>
+      </w:r>
+      <w:r>
+        <w:rPr>
+          <w:sz w:val="24"/>
+          <w:szCs w:val="24"/>
+        </w:rPr>
         <w:t>5</w:t>
+      </w:r>
+    </w:p>
+    <w:p>
+      <w:pPr>
+        <w:rPr>
+          <w:sz w:val="24"/>
+          <w:szCs w:val="24"/>
+        </w:rPr>
+      </w:pPr>
+      <w:r>
+        <w:rPr>
+          <w:sz w:val="24"/>
+          <w:szCs w:val="24"/>
+        </w:rPr>
+        <w:t xml:space="preserve">4 </w:t>
+      </w:r>
+      <w:r>
+        <w:rPr>
+          <w:sz w:val="24"/>
+          <w:szCs w:val="24"/>
+        </w:rPr>
+        <w:t>What makes a good MSc</w:t>
+      </w:r>
+      <w:r>
+        <w:rPr>
+          <w:sz w:val="24"/>
+          <w:szCs w:val="24"/>
+        </w:rPr>
+        <w:t xml:space="preserve"> project</w:t>
+      </w:r>
+      <w:r>
+        <w:rPr>
+          <w:sz w:val="24"/>
+          <w:szCs w:val="24"/>
+        </w:rPr>
+        <w:t xml:space="preserve"> </w:t>
+      </w:r>
+      <w:r>
+        <w:rPr>
+          <w:sz w:val="24"/>
+          <w:szCs w:val="24"/>
+        </w:rPr>
+        <w:t>…………………………………………………………………………………</w:t>
+      </w:r>
+      <w:r>
+        <w:rPr>
+          <w:sz w:val="24"/>
+          <w:szCs w:val="24"/>
+        </w:rPr>
+        <w:t>……</w:t>
+      </w:r>
+      <w:r>
+        <w:rPr>
+          <w:sz w:val="24"/>
+          <w:szCs w:val="24"/>
+        </w:rPr>
+        <w:t>9</w:t>
       </w:r>
     </w:p>
     <w:p>
@@ -533,21 +641,35 @@
           <w:sz w:val="24"/>
           <w:szCs w:val="24"/>
         </w:rPr>
-        <w:t xml:space="preserve">4 </w:t>
+        <w:t>5</w:t>
       </w:r>
       <w:r>
         <w:rPr>
           <w:sz w:val="24"/>
           <w:szCs w:val="24"/>
         </w:rPr>
-        <w:t>Bibliography………………………………………</w:t>
+        <w:t xml:space="preserve"> </w:t>
       </w:r>
       <w:r>
         <w:rPr>
           <w:sz w:val="24"/>
           <w:szCs w:val="24"/>
         </w:rPr>
-        <w:t>…………………………………………………………………………….6</w:t>
+        <w:t>Bibliography………………………………………</w:t>
+      </w:r>
+      <w:r>
+        <w:rPr>
+          <w:sz w:val="24"/>
+          <w:szCs w:val="24"/>
+        </w:rPr>
+        <w:t>……………………………………………………………………………</w:t>
+      </w:r>
+      <w:r>
+        <w:rPr>
+          <w:sz w:val="24"/>
+          <w:szCs w:val="24"/>
+        </w:rPr>
+        <w:t>.10</w:t>
       </w:r>
     </w:p>
     <w:p>
@@ -570,7 +692,10 @@
     </w:p>
     <w:p>
       <w:r>
-        <w:t>Since the submission of the extended project proposal</w:t>
+        <w:t>Since the submission of the Extended Project P</w:t>
+      </w:r>
+      <w:r>
+        <w:t>roposal</w:t>
       </w:r>
       <w:r>
         <w:t>,</w:t>
@@ -717,7 +842,13 @@
         <w:t>W</w:t>
       </w:r>
       <w:r>
-        <w:t>ritten 80% of the test scripts for system testing</w:t>
+        <w:t xml:space="preserve">ritten 80% of the </w:t>
+      </w:r>
+      <w:r>
+        <w:t xml:space="preserve">unit </w:t>
+      </w:r>
+      <w:r>
+        <w:t>test scripts for system testing</w:t>
       </w:r>
       <w:r>
         <w:t>.</w:t>
@@ -789,6 +920,24 @@
         </w:numPr>
       </w:pPr>
       <w:r>
+        <w:t xml:space="preserve">Continually tracking updates </w:t>
+      </w:r>
+      <w:r>
+        <w:t xml:space="preserve">to project </w:t>
+      </w:r>
+      <w:r>
+        <w:t>through version concurrent system</w:t>
+      </w:r>
+    </w:p>
+    <w:p>
+      <w:pPr>
+        <w:pStyle w:val="ListParagraph"/>
+        <w:numPr>
+          <w:ilvl w:val="0"/>
+          <w:numId w:val="10"/>
+        </w:numPr>
+      </w:pPr>
+      <w:r>
         <w:t>C</w:t>
       </w:r>
       <w:r>
@@ -806,8 +955,6 @@
       <w:r>
         <w:t>AccountImpl</w:t>
       </w:r>
-      <w:bookmarkStart w:id="0" w:name="_GoBack"/>
-      <w:bookmarkEnd w:id="0"/>
       <w:r>
         <w:t xml:space="preserve"> </w:t>
       </w:r>
@@ -1481,7 +1628,11 @@
         <w:t>concept, I have also cre</w:t>
       </w:r>
       <w:r>
-        <w:t>ated a Database class which</w:t>
+        <w:t xml:space="preserve">ated a Database </w:t>
+      </w:r>
+      <w:r>
+        <w:lastRenderedPageBreak/>
+        <w:t>class which</w:t>
       </w:r>
       <w:r>
         <w:t xml:space="preserve"> store</w:t>
@@ -1490,595 +1641,594 @@
         <w:t>s</w:t>
       </w:r>
       <w:r>
-        <w:t xml:space="preserve"> a number of lists of objects to replicate the business data, and have </w:t>
-      </w:r>
+        <w:t xml:space="preserve"> a number of lists of objects to replicate the business data, and have implemented a connection to the MySQL database using JDBC</w:t>
+      </w:r>
+      <w:r>
+        <w:t xml:space="preserve"> </w:t>
+      </w:r>
+      <w:r>
+        <w:t>but am yet to implement the select</w:t>
+      </w:r>
+      <w:r>
+        <w:t>, update and create statements.</w:t>
+      </w:r>
+    </w:p>
+    <w:p>
+      <w:pPr>
+        <w:pStyle w:val="ListParagraph"/>
+        <w:numPr>
+          <w:ilvl w:val="0"/>
+          <w:numId w:val="10"/>
+        </w:numPr>
+      </w:pPr>
+      <w:r>
+        <w:t xml:space="preserve">I have also created a ServerImpl class which </w:t>
+      </w:r>
+      <w:r>
+        <w:t>i</w:t>
+      </w:r>
+      <w:r>
+        <w:t xml:space="preserve">s the controller in the MVC concept, and although I have not implemented all of the controlling code, the class </w:t>
+      </w:r>
+      <w:r>
+        <w:t>creates a ServerImpl object known as a server stub and uses RMI to register this server stub as an RMI o</w:t>
+      </w:r>
+      <w:r>
+        <w:t>bject along with the IP address in a remote object registry to allow it to be assessed by client objects.</w:t>
+      </w:r>
+    </w:p>
+    <w:p>
+      <w:pPr>
+        <w:pStyle w:val="ListParagraph"/>
+        <w:numPr>
+          <w:ilvl w:val="0"/>
+          <w:numId w:val="10"/>
+        </w:numPr>
+      </w:pPr>
+      <w:r>
+        <w:t>Carried out coding of the following interfaces for the common package;</w:t>
+      </w:r>
+    </w:p>
+    <w:p>
+      <w:pPr>
+        <w:pStyle w:val="ListParagraph"/>
+        <w:numPr>
+          <w:ilvl w:val="1"/>
+          <w:numId w:val="10"/>
+        </w:numPr>
+      </w:pPr>
+      <w:r>
+        <w:t>Account</w:t>
+      </w:r>
+    </w:p>
+    <w:p>
+      <w:pPr>
+        <w:pStyle w:val="ListParagraph"/>
+        <w:numPr>
+          <w:ilvl w:val="1"/>
+          <w:numId w:val="10"/>
+        </w:numPr>
+      </w:pPr>
+      <w:r>
+        <w:t>Address</w:t>
+      </w:r>
+    </w:p>
+    <w:p>
+      <w:pPr>
+        <w:pStyle w:val="ListParagraph"/>
+        <w:numPr>
+          <w:ilvl w:val="1"/>
+          <w:numId w:val="10"/>
+        </w:numPr>
+      </w:pPr>
+      <w:r>
+        <w:t>AddressUsage</w:t>
+      </w:r>
+    </w:p>
+    <w:p>
+      <w:pPr>
+        <w:pStyle w:val="ListParagraph"/>
+        <w:numPr>
+          <w:ilvl w:val="1"/>
+          <w:numId w:val="10"/>
+        </w:numPr>
+      </w:pPr>
+      <w:r>
+        <w:t>Agreement</w:t>
+      </w:r>
+    </w:p>
+    <w:p>
+      <w:pPr>
+        <w:pStyle w:val="ListParagraph"/>
+        <w:numPr>
+          <w:ilvl w:val="1"/>
+          <w:numId w:val="10"/>
+        </w:numPr>
+      </w:pPr>
+      <w:r>
+        <w:t>Application</w:t>
+      </w:r>
+    </w:p>
+    <w:p>
+      <w:pPr>
+        <w:pStyle w:val="ListParagraph"/>
+        <w:numPr>
+          <w:ilvl w:val="1"/>
+          <w:numId w:val="10"/>
+        </w:numPr>
+      </w:pPr>
+      <w:r>
+        <w:t>Client</w:t>
+      </w:r>
+    </w:p>
+    <w:p>
+      <w:pPr>
+        <w:pStyle w:val="ListParagraph"/>
+        <w:numPr>
+          <w:ilvl w:val="1"/>
+          <w:numId w:val="10"/>
+        </w:numPr>
+      </w:pPr>
+      <w:r>
+        <w:t>Contact</w:t>
+      </w:r>
+    </w:p>
+    <w:p>
+      <w:pPr>
+        <w:pStyle w:val="ListParagraph"/>
+        <w:numPr>
+          <w:ilvl w:val="1"/>
+          <w:numId w:val="10"/>
+        </w:numPr>
+      </w:pPr>
+      <w:r>
+        <w:t xml:space="preserve">Contract </w:t>
+      </w:r>
+      <w:r>
+        <w:rPr>
+          <w:color w:val="FF0000"/>
+        </w:rPr>
+        <w:t xml:space="preserve">extends </w:t>
+      </w:r>
+      <w:r>
+        <w:t>Agreement</w:t>
+      </w:r>
+    </w:p>
+    <w:p>
+      <w:pPr>
+        <w:pStyle w:val="ListParagraph"/>
+        <w:numPr>
+          <w:ilvl w:val="1"/>
+          <w:numId w:val="10"/>
+        </w:numPr>
+      </w:pPr>
+      <w:r>
+        <w:t>Element</w:t>
+      </w:r>
+    </w:p>
+    <w:p>
+      <w:pPr>
+        <w:pStyle w:val="ListParagraph"/>
+        <w:numPr>
+          <w:ilvl w:val="1"/>
+          <w:numId w:val="10"/>
+        </w:numPr>
+      </w:pPr>
+      <w:r>
+        <w:t xml:space="preserve">EmployeeAccount </w:t>
+      </w:r>
+      <w:r>
+        <w:rPr>
+          <w:color w:val="FF0000"/>
+        </w:rPr>
+        <w:t xml:space="preserve">extends </w:t>
+      </w:r>
+      <w:r>
+        <w:t>Account</w:t>
+      </w:r>
+    </w:p>
+    <w:p>
+      <w:pPr>
+        <w:pStyle w:val="ListParagraph"/>
+        <w:numPr>
+          <w:ilvl w:val="1"/>
+          <w:numId w:val="10"/>
+        </w:numPr>
+      </w:pPr>
+      <w:r>
+        <w:t>Employee</w:t>
+      </w:r>
+    </w:p>
+    <w:p>
+      <w:pPr>
+        <w:pStyle w:val="ListParagraph"/>
+        <w:numPr>
+          <w:ilvl w:val="1"/>
+          <w:numId w:val="10"/>
+        </w:numPr>
+      </w:pPr>
+      <w:r>
+        <w:t>InvolvedParty</w:t>
+      </w:r>
+    </w:p>
+    <w:p>
+      <w:pPr>
+        <w:pStyle w:val="ListParagraph"/>
+        <w:numPr>
+          <w:ilvl w:val="1"/>
+          <w:numId w:val="10"/>
+        </w:numPr>
+      </w:pPr>
+      <w:r>
+        <w:t>JobRoleBenefit</w:t>
+      </w:r>
+    </w:p>
+    <w:p>
+      <w:pPr>
+        <w:pStyle w:val="ListParagraph"/>
+        <w:numPr>
+          <w:ilvl w:val="1"/>
+          <w:numId w:val="10"/>
+        </w:numPr>
+      </w:pPr>
+      <w:r>
+        <w:t>JobRole</w:t>
+      </w:r>
+    </w:p>
+    <w:p>
+      <w:pPr>
+        <w:pStyle w:val="ListParagraph"/>
+        <w:numPr>
+          <w:ilvl w:val="1"/>
+          <w:numId w:val="10"/>
+        </w:numPr>
+      </w:pPr>
+      <w:r>
+        <w:t>Landlord</w:t>
+      </w:r>
+    </w:p>
+    <w:p>
+      <w:pPr>
+        <w:pStyle w:val="ListParagraph"/>
+        <w:numPr>
+          <w:ilvl w:val="1"/>
+          <w:numId w:val="10"/>
+        </w:numPr>
+      </w:pPr>
+      <w:r>
+        <w:t xml:space="preserve">LeaseAccount </w:t>
+      </w:r>
+      <w:r>
+        <w:rPr>
+          <w:color w:val="FF0000"/>
+        </w:rPr>
+        <w:t xml:space="preserve">extends </w:t>
+      </w:r>
+      <w:r>
+        <w:t>Account</w:t>
+      </w:r>
+    </w:p>
+    <w:p>
+      <w:pPr>
+        <w:pStyle w:val="ListParagraph"/>
+        <w:numPr>
+          <w:ilvl w:val="1"/>
+          <w:numId w:val="10"/>
+        </w:numPr>
+      </w:pPr>
+      <w:r>
+        <w:t xml:space="preserve">Lease </w:t>
+      </w:r>
+      <w:r>
+        <w:rPr>
+          <w:color w:val="FF0000"/>
+        </w:rPr>
+        <w:t xml:space="preserve">extends </w:t>
+      </w:r>
+      <w:r>
+        <w:t>Agreement</w:t>
+      </w:r>
+    </w:p>
+    <w:p>
+      <w:pPr>
+        <w:pStyle w:val="ListParagraph"/>
+        <w:numPr>
+          <w:ilvl w:val="1"/>
+          <w:numId w:val="10"/>
+        </w:numPr>
+      </w:pPr>
+      <w:r>
+        <w:t>ModifiedBy</w:t>
+      </w:r>
+    </w:p>
+    <w:p>
+      <w:pPr>
+        <w:pStyle w:val="ListParagraph"/>
+        <w:numPr>
+          <w:ilvl w:val="1"/>
+          <w:numId w:val="10"/>
+        </w:numPr>
+      </w:pPr>
+      <w:r>
+        <w:t>Office</w:t>
+      </w:r>
+    </w:p>
+    <w:p>
+      <w:pPr>
+        <w:pStyle w:val="ListParagraph"/>
+        <w:numPr>
+          <w:ilvl w:val="1"/>
+          <w:numId w:val="10"/>
+        </w:numPr>
+      </w:pPr>
+      <w:r>
+        <w:t>Person</w:t>
+      </w:r>
+    </w:p>
+    <w:p>
+      <w:pPr>
+        <w:pStyle w:val="ListParagraph"/>
+        <w:numPr>
+          <w:ilvl w:val="1"/>
+          <w:numId w:val="10"/>
+        </w:numPr>
+      </w:pPr>
+      <w:r>
+        <w:t>Property</w:t>
+      </w:r>
+    </w:p>
+    <w:p>
+      <w:pPr>
+        <w:pStyle w:val="ListParagraph"/>
+        <w:numPr>
+          <w:ilvl w:val="1"/>
+          <w:numId w:val="10"/>
+        </w:numPr>
+      </w:pPr>
+      <w:r>
+        <w:t>PropertyElement</w:t>
+      </w:r>
+    </w:p>
+    <w:p>
+      <w:pPr>
+        <w:pStyle w:val="ListParagraph"/>
+        <w:numPr>
+          <w:ilvl w:val="1"/>
+          <w:numId w:val="10"/>
+        </w:numPr>
+      </w:pPr>
+      <w:r>
+        <w:t xml:space="preserve">RentAccount </w:t>
+      </w:r>
+      <w:r>
+        <w:rPr>
+          <w:color w:val="FF0000"/>
+        </w:rPr>
+        <w:t xml:space="preserve">extends </w:t>
+      </w:r>
+      <w:r>
+        <w:t>Account</w:t>
+      </w:r>
+    </w:p>
+    <w:p>
+      <w:pPr>
+        <w:pStyle w:val="ListParagraph"/>
+        <w:numPr>
+          <w:ilvl w:val="1"/>
+          <w:numId w:val="10"/>
+        </w:numPr>
+      </w:pPr>
+      <w:r>
+        <w:t>Server</w:t>
+      </w:r>
+    </w:p>
+    <w:p>
+      <w:pPr>
+        <w:pStyle w:val="ListParagraph"/>
+        <w:numPr>
+          <w:ilvl w:val="1"/>
+          <w:numId w:val="10"/>
+        </w:numPr>
+      </w:pPr>
+      <w:r>
+        <w:t xml:space="preserve">Tenancy </w:t>
+      </w:r>
+      <w:r>
+        <w:rPr>
+          <w:color w:val="FF0000"/>
+        </w:rPr>
+        <w:t xml:space="preserve">extends </w:t>
+      </w:r>
+      <w:r>
+        <w:t>Agreement</w:t>
+      </w:r>
+    </w:p>
+    <w:p>
+      <w:pPr>
+        <w:pStyle w:val="ListParagraph"/>
+        <w:numPr>
+          <w:ilvl w:val="1"/>
+          <w:numId w:val="10"/>
+        </w:numPr>
+      </w:pPr>
+      <w:r>
+        <w:t>Transaction</w:t>
+      </w:r>
+    </w:p>
+    <w:p>
+      <w:pPr>
+        <w:pStyle w:val="ListParagraph"/>
+        <w:numPr>
+          <w:ilvl w:val="1"/>
+          <w:numId w:val="10"/>
+        </w:numPr>
+      </w:pPr>
+      <w:r>
+        <w:t>User</w:t>
+      </w:r>
+    </w:p>
+    <w:p>
+      <w:pPr>
+        <w:pStyle w:val="ListParagraph"/>
+        <w:numPr>
+          <w:ilvl w:val="0"/>
+          <w:numId w:val="10"/>
+        </w:numPr>
+      </w:pPr>
+      <w:r>
+        <w:t xml:space="preserve">Carried out coding of the following </w:t>
+      </w:r>
+      <w:r>
+        <w:t xml:space="preserve">classes for </w:t>
+      </w:r>
+      <w:r>
+        <w:t>client</w:t>
+      </w:r>
+      <w:r>
+        <w:t xml:space="preserve"> side package;</w:t>
+      </w:r>
+    </w:p>
+    <w:p>
+      <w:pPr>
+        <w:pStyle w:val="ListParagraph"/>
+        <w:numPr>
+          <w:ilvl w:val="1"/>
+          <w:numId w:val="10"/>
+        </w:numPr>
+      </w:pPr>
+      <w:r>
+        <w:t xml:space="preserve">HomeForm </w:t>
+      </w:r>
+      <w:r>
+        <w:rPr>
+          <w:color w:val="FF0000"/>
+        </w:rPr>
+        <w:t xml:space="preserve">extends </w:t>
+      </w:r>
+      <w:r>
+        <w:t>JFrame</w:t>
+      </w:r>
+    </w:p>
+    <w:p>
+      <w:pPr>
+        <w:pStyle w:val="ListParagraph"/>
+        <w:numPr>
+          <w:ilvl w:val="1"/>
+          <w:numId w:val="10"/>
+        </w:numPr>
+      </w:pPr>
+      <w:r>
+        <w:t xml:space="preserve">CreatePersonForm </w:t>
+      </w:r>
+      <w:r>
+        <w:rPr>
+          <w:color w:val="FF0000"/>
+        </w:rPr>
+        <w:t xml:space="preserve">extends </w:t>
+      </w:r>
+      <w:r>
+        <w:t>JFrame</w:t>
+      </w:r>
+    </w:p>
+    <w:p>
+      <w:pPr>
+        <w:pStyle w:val="ListParagraph"/>
+        <w:numPr>
+          <w:ilvl w:val="1"/>
+          <w:numId w:val="10"/>
+        </w:numPr>
+      </w:pPr>
+      <w:r>
+        <w:t xml:space="preserve">CreateContactForm </w:t>
+      </w:r>
+      <w:r>
+        <w:rPr>
+          <w:color w:val="FF0000"/>
+        </w:rPr>
+        <w:t xml:space="preserve">extends </w:t>
+      </w:r>
+      <w:r>
+        <w:t>JFrame</w:t>
+      </w:r>
+    </w:p>
+    <w:p>
+      <w:pPr>
+        <w:pStyle w:val="ListParagraph"/>
+        <w:numPr>
+          <w:ilvl w:val="1"/>
+          <w:numId w:val="10"/>
+        </w:numPr>
+      </w:pPr>
+      <w:r>
+        <w:t xml:space="preserve">CreateAddressForm </w:t>
+      </w:r>
+      <w:r>
+        <w:rPr>
+          <w:color w:val="FF0000"/>
+        </w:rPr>
+        <w:t xml:space="preserve">extends </w:t>
+      </w:r>
+      <w:r>
+        <w:t>JFrame</w:t>
+      </w:r>
+    </w:p>
+    <w:p>
+      <w:pPr>
+        <w:pStyle w:val="ListParagraph"/>
+        <w:numPr>
+          <w:ilvl w:val="1"/>
+          <w:numId w:val="10"/>
+        </w:numPr>
+      </w:pPr>
+      <w:r>
+        <w:t xml:space="preserve">ClientLogin </w:t>
+      </w:r>
+      <w:r>
+        <w:rPr>
+          <w:color w:val="FF0000"/>
+        </w:rPr>
+        <w:t xml:space="preserve">extends </w:t>
+      </w:r>
+      <w:r>
+        <w:t>JFrame</w:t>
+      </w:r>
+    </w:p>
+    <w:p>
+      <w:pPr>
+        <w:pStyle w:val="ListParagraph"/>
+        <w:numPr>
+          <w:ilvl w:val="0"/>
+          <w:numId w:val="10"/>
+        </w:numPr>
+      </w:pPr>
+      <w:r>
+        <w:t>Further to the above c</w:t>
+      </w:r>
+      <w:r>
+        <w:t>lient side classes, which is</w:t>
+      </w:r>
+      <w:r>
+        <w:t xml:space="preserve"> the view in the MVC concept</w:t>
+      </w:r>
+      <w:r>
+        <w:t>, I have created a ClientImpl class which uses the singleton pattern to return a unique stub for this client instance and registers that client instance with the server stub stored on the remote object registry, this will allow the client user to connect with the server to invoke remote methods.</w:t>
+      </w:r>
+    </w:p>
+    <w:p/>
+    <w:p>
+      <w:pPr>
+        <w:pStyle w:val="ListParagraph"/>
+        <w:numPr>
+          <w:ilvl w:val="0"/>
+          <w:numId w:val="10"/>
+        </w:numPr>
+      </w:pPr>
       <w:r>
         <w:lastRenderedPageBreak/>
-        <w:t>implemented a connection to the MySQL database using JDBC</w:t>
-      </w:r>
-      <w:r>
-        <w:t xml:space="preserve"> </w:t>
-      </w:r>
-      <w:r>
-        <w:t>but am yet to implement the select</w:t>
-      </w:r>
-      <w:r>
-        <w:t>, update and create statements.</w:t>
-      </w:r>
-    </w:p>
-    <w:p>
-      <w:pPr>
-        <w:pStyle w:val="ListParagraph"/>
-        <w:numPr>
-          <w:ilvl w:val="0"/>
-          <w:numId w:val="10"/>
-        </w:numPr>
-      </w:pPr>
-      <w:r>
-        <w:t xml:space="preserve">I have also created a ServerImpl class which </w:t>
-      </w:r>
-      <w:r>
-        <w:t>i</w:t>
-      </w:r>
-      <w:r>
-        <w:t xml:space="preserve">s the controller in the MVC concept, and although I have not implemented all of the controlling code, the class </w:t>
-      </w:r>
-      <w:r>
-        <w:t>creates a ServerImpl object known as a server stub and uses RMI to register this server stub as an RMI o</w:t>
-      </w:r>
-      <w:r>
-        <w:t>bject along with the IP address in a remote object registry to allow it to be assessed by client objects.</w:t>
-      </w:r>
-    </w:p>
-    <w:p>
-      <w:pPr>
-        <w:pStyle w:val="ListParagraph"/>
-        <w:numPr>
-          <w:ilvl w:val="0"/>
-          <w:numId w:val="10"/>
-        </w:numPr>
-      </w:pPr>
-      <w:r>
-        <w:t>Carried out coding of the following interfaces for the common package;</w:t>
-      </w:r>
-    </w:p>
-    <w:p>
-      <w:pPr>
-        <w:pStyle w:val="ListParagraph"/>
-        <w:numPr>
-          <w:ilvl w:val="1"/>
-          <w:numId w:val="10"/>
-        </w:numPr>
-      </w:pPr>
-      <w:r>
-        <w:t>Account</w:t>
-      </w:r>
-    </w:p>
-    <w:p>
-      <w:pPr>
-        <w:pStyle w:val="ListParagraph"/>
-        <w:numPr>
-          <w:ilvl w:val="1"/>
-          <w:numId w:val="10"/>
-        </w:numPr>
-      </w:pPr>
-      <w:r>
-        <w:t>Address</w:t>
-      </w:r>
-    </w:p>
-    <w:p>
-      <w:pPr>
-        <w:pStyle w:val="ListParagraph"/>
-        <w:numPr>
-          <w:ilvl w:val="1"/>
-          <w:numId w:val="10"/>
-        </w:numPr>
-      </w:pPr>
-      <w:r>
-        <w:t>AddressUsage</w:t>
-      </w:r>
-    </w:p>
-    <w:p>
-      <w:pPr>
-        <w:pStyle w:val="ListParagraph"/>
-        <w:numPr>
-          <w:ilvl w:val="1"/>
-          <w:numId w:val="10"/>
-        </w:numPr>
-      </w:pPr>
-      <w:r>
-        <w:t>Agreement</w:t>
-      </w:r>
-    </w:p>
-    <w:p>
-      <w:pPr>
-        <w:pStyle w:val="ListParagraph"/>
-        <w:numPr>
-          <w:ilvl w:val="1"/>
-          <w:numId w:val="10"/>
-        </w:numPr>
-      </w:pPr>
-      <w:r>
-        <w:t>Application</w:t>
-      </w:r>
-    </w:p>
-    <w:p>
-      <w:pPr>
-        <w:pStyle w:val="ListParagraph"/>
-        <w:numPr>
-          <w:ilvl w:val="1"/>
-          <w:numId w:val="10"/>
-        </w:numPr>
-      </w:pPr>
-      <w:r>
-        <w:t>Client</w:t>
-      </w:r>
-    </w:p>
-    <w:p>
-      <w:pPr>
-        <w:pStyle w:val="ListParagraph"/>
-        <w:numPr>
-          <w:ilvl w:val="1"/>
-          <w:numId w:val="10"/>
-        </w:numPr>
-      </w:pPr>
-      <w:r>
-        <w:t>Contact</w:t>
-      </w:r>
-    </w:p>
-    <w:p>
-      <w:pPr>
-        <w:pStyle w:val="ListParagraph"/>
-        <w:numPr>
-          <w:ilvl w:val="1"/>
-          <w:numId w:val="10"/>
-        </w:numPr>
-      </w:pPr>
-      <w:r>
-        <w:t xml:space="preserve">Contract </w:t>
-      </w:r>
-      <w:r>
-        <w:rPr>
-          <w:color w:val="FF0000"/>
-        </w:rPr>
-        <w:t xml:space="preserve">extends </w:t>
-      </w:r>
-      <w:r>
-        <w:t>Agreement</w:t>
-      </w:r>
-    </w:p>
-    <w:p>
-      <w:pPr>
-        <w:pStyle w:val="ListParagraph"/>
-        <w:numPr>
-          <w:ilvl w:val="1"/>
-          <w:numId w:val="10"/>
-        </w:numPr>
-      </w:pPr>
-      <w:r>
-        <w:t>Element</w:t>
-      </w:r>
-    </w:p>
-    <w:p>
-      <w:pPr>
-        <w:pStyle w:val="ListParagraph"/>
-        <w:numPr>
-          <w:ilvl w:val="1"/>
-          <w:numId w:val="10"/>
-        </w:numPr>
-      </w:pPr>
-      <w:r>
-        <w:t xml:space="preserve">EmployeeAccount </w:t>
-      </w:r>
-      <w:r>
-        <w:rPr>
-          <w:color w:val="FF0000"/>
-        </w:rPr>
-        <w:t xml:space="preserve">extends </w:t>
-      </w:r>
-      <w:r>
-        <w:t>Account</w:t>
-      </w:r>
-    </w:p>
-    <w:p>
-      <w:pPr>
-        <w:pStyle w:val="ListParagraph"/>
-        <w:numPr>
-          <w:ilvl w:val="1"/>
-          <w:numId w:val="10"/>
-        </w:numPr>
-      </w:pPr>
-      <w:r>
-        <w:t>Employee</w:t>
-      </w:r>
-    </w:p>
-    <w:p>
-      <w:pPr>
-        <w:pStyle w:val="ListParagraph"/>
-        <w:numPr>
-          <w:ilvl w:val="1"/>
-          <w:numId w:val="10"/>
-        </w:numPr>
-      </w:pPr>
-      <w:r>
-        <w:t>InvolvedParty</w:t>
-      </w:r>
-    </w:p>
-    <w:p>
-      <w:pPr>
-        <w:pStyle w:val="ListParagraph"/>
-        <w:numPr>
-          <w:ilvl w:val="1"/>
-          <w:numId w:val="10"/>
-        </w:numPr>
-      </w:pPr>
-      <w:r>
-        <w:t>JobRoleBenefit</w:t>
-      </w:r>
-    </w:p>
-    <w:p>
-      <w:pPr>
-        <w:pStyle w:val="ListParagraph"/>
-        <w:numPr>
-          <w:ilvl w:val="1"/>
-          <w:numId w:val="10"/>
-        </w:numPr>
-      </w:pPr>
-      <w:r>
-        <w:t>JobRole</w:t>
-      </w:r>
-    </w:p>
-    <w:p>
-      <w:pPr>
-        <w:pStyle w:val="ListParagraph"/>
-        <w:numPr>
-          <w:ilvl w:val="1"/>
-          <w:numId w:val="10"/>
-        </w:numPr>
-      </w:pPr>
-      <w:r>
-        <w:t>Landlord</w:t>
-      </w:r>
-    </w:p>
-    <w:p>
-      <w:pPr>
-        <w:pStyle w:val="ListParagraph"/>
-        <w:numPr>
-          <w:ilvl w:val="1"/>
-          <w:numId w:val="10"/>
-        </w:numPr>
-      </w:pPr>
-      <w:r>
-        <w:t xml:space="preserve">LeaseAccount </w:t>
-      </w:r>
-      <w:r>
-        <w:rPr>
-          <w:color w:val="FF0000"/>
-        </w:rPr>
-        <w:t xml:space="preserve">extends </w:t>
-      </w:r>
-      <w:r>
-        <w:t>Account</w:t>
-      </w:r>
-    </w:p>
-    <w:p>
-      <w:pPr>
-        <w:pStyle w:val="ListParagraph"/>
-        <w:numPr>
-          <w:ilvl w:val="1"/>
-          <w:numId w:val="10"/>
-        </w:numPr>
-      </w:pPr>
-      <w:r>
-        <w:t xml:space="preserve">Lease </w:t>
-      </w:r>
-      <w:r>
-        <w:rPr>
-          <w:color w:val="FF0000"/>
-        </w:rPr>
-        <w:t xml:space="preserve">extends </w:t>
-      </w:r>
-      <w:r>
-        <w:t>Agreement</w:t>
-      </w:r>
-    </w:p>
-    <w:p>
-      <w:pPr>
-        <w:pStyle w:val="ListParagraph"/>
-        <w:numPr>
-          <w:ilvl w:val="1"/>
-          <w:numId w:val="10"/>
-        </w:numPr>
-      </w:pPr>
-      <w:r>
-        <w:t>ModifiedBy</w:t>
-      </w:r>
-    </w:p>
-    <w:p>
-      <w:pPr>
-        <w:pStyle w:val="ListParagraph"/>
-        <w:numPr>
-          <w:ilvl w:val="1"/>
-          <w:numId w:val="10"/>
-        </w:numPr>
-      </w:pPr>
-      <w:r>
-        <w:t>Office</w:t>
-      </w:r>
-    </w:p>
-    <w:p>
-      <w:pPr>
-        <w:pStyle w:val="ListParagraph"/>
-        <w:numPr>
-          <w:ilvl w:val="1"/>
-          <w:numId w:val="10"/>
-        </w:numPr>
-      </w:pPr>
-      <w:r>
-        <w:t>Person</w:t>
-      </w:r>
-    </w:p>
-    <w:p>
-      <w:pPr>
-        <w:pStyle w:val="ListParagraph"/>
-        <w:numPr>
-          <w:ilvl w:val="1"/>
-          <w:numId w:val="10"/>
-        </w:numPr>
-      </w:pPr>
-      <w:r>
-        <w:t>Property</w:t>
-      </w:r>
-    </w:p>
-    <w:p>
-      <w:pPr>
-        <w:pStyle w:val="ListParagraph"/>
-        <w:numPr>
-          <w:ilvl w:val="1"/>
-          <w:numId w:val="10"/>
-        </w:numPr>
-      </w:pPr>
-      <w:r>
-        <w:t>PropertyElement</w:t>
-      </w:r>
-    </w:p>
-    <w:p>
-      <w:pPr>
-        <w:pStyle w:val="ListParagraph"/>
-        <w:numPr>
-          <w:ilvl w:val="1"/>
-          <w:numId w:val="10"/>
-        </w:numPr>
-      </w:pPr>
-      <w:r>
-        <w:t xml:space="preserve">RentAccount </w:t>
-      </w:r>
-      <w:r>
-        <w:rPr>
-          <w:color w:val="FF0000"/>
-        </w:rPr>
-        <w:t xml:space="preserve">extends </w:t>
-      </w:r>
-      <w:r>
-        <w:t>Account</w:t>
-      </w:r>
-    </w:p>
-    <w:p>
-      <w:pPr>
-        <w:pStyle w:val="ListParagraph"/>
-        <w:numPr>
-          <w:ilvl w:val="1"/>
-          <w:numId w:val="10"/>
-        </w:numPr>
-      </w:pPr>
-      <w:r>
-        <w:t>Server</w:t>
-      </w:r>
-    </w:p>
-    <w:p>
-      <w:pPr>
-        <w:pStyle w:val="ListParagraph"/>
-        <w:numPr>
-          <w:ilvl w:val="1"/>
-          <w:numId w:val="10"/>
-        </w:numPr>
-      </w:pPr>
-      <w:r>
-        <w:t xml:space="preserve">Tenancy </w:t>
-      </w:r>
-      <w:r>
-        <w:rPr>
-          <w:color w:val="FF0000"/>
-        </w:rPr>
-        <w:t xml:space="preserve">extends </w:t>
-      </w:r>
-      <w:r>
-        <w:t>Agreement</w:t>
-      </w:r>
-    </w:p>
-    <w:p>
-      <w:pPr>
-        <w:pStyle w:val="ListParagraph"/>
-        <w:numPr>
-          <w:ilvl w:val="1"/>
-          <w:numId w:val="10"/>
-        </w:numPr>
-      </w:pPr>
-      <w:r>
-        <w:t>Transaction</w:t>
-      </w:r>
-    </w:p>
-    <w:p>
-      <w:pPr>
-        <w:pStyle w:val="ListParagraph"/>
-        <w:numPr>
-          <w:ilvl w:val="1"/>
-          <w:numId w:val="10"/>
-        </w:numPr>
-      </w:pPr>
-      <w:r>
-        <w:t>User</w:t>
-      </w:r>
-    </w:p>
-    <w:p>
-      <w:pPr>
-        <w:pStyle w:val="ListParagraph"/>
-        <w:numPr>
-          <w:ilvl w:val="0"/>
-          <w:numId w:val="10"/>
-        </w:numPr>
-      </w:pPr>
-      <w:r>
-        <w:t xml:space="preserve">Carried out coding of the following </w:t>
-      </w:r>
-      <w:r>
-        <w:t xml:space="preserve">classes for </w:t>
-      </w:r>
-      <w:r>
-        <w:t>client</w:t>
-      </w:r>
-      <w:r>
-        <w:t xml:space="preserve"> side package;</w:t>
-      </w:r>
-    </w:p>
-    <w:p>
-      <w:pPr>
-        <w:pStyle w:val="ListParagraph"/>
-        <w:numPr>
-          <w:ilvl w:val="1"/>
-          <w:numId w:val="10"/>
-        </w:numPr>
-      </w:pPr>
-      <w:r>
-        <w:t xml:space="preserve">HomeForm </w:t>
-      </w:r>
-      <w:r>
-        <w:rPr>
-          <w:color w:val="FF0000"/>
-        </w:rPr>
-        <w:t xml:space="preserve">extends </w:t>
-      </w:r>
-      <w:r>
-        <w:t>JFrame</w:t>
-      </w:r>
-    </w:p>
-    <w:p>
-      <w:pPr>
-        <w:pStyle w:val="ListParagraph"/>
-        <w:numPr>
-          <w:ilvl w:val="1"/>
-          <w:numId w:val="10"/>
-        </w:numPr>
-      </w:pPr>
-      <w:r>
-        <w:t xml:space="preserve">CreatePersonForm </w:t>
-      </w:r>
-      <w:r>
-        <w:rPr>
-          <w:color w:val="FF0000"/>
-        </w:rPr>
-        <w:t xml:space="preserve">extends </w:t>
-      </w:r>
-      <w:r>
-        <w:t>JFrame</w:t>
-      </w:r>
-    </w:p>
-    <w:p>
-      <w:pPr>
-        <w:pStyle w:val="ListParagraph"/>
-        <w:numPr>
-          <w:ilvl w:val="1"/>
-          <w:numId w:val="10"/>
-        </w:numPr>
-      </w:pPr>
-      <w:r>
-        <w:t xml:space="preserve">CreateContactForm </w:t>
-      </w:r>
-      <w:r>
-        <w:rPr>
-          <w:color w:val="FF0000"/>
-        </w:rPr>
-        <w:t xml:space="preserve">extends </w:t>
-      </w:r>
-      <w:r>
-        <w:t>JFrame</w:t>
-      </w:r>
-    </w:p>
-    <w:p>
-      <w:pPr>
-        <w:pStyle w:val="ListParagraph"/>
-        <w:numPr>
-          <w:ilvl w:val="1"/>
-          <w:numId w:val="10"/>
-        </w:numPr>
-      </w:pPr>
-      <w:r>
-        <w:t xml:space="preserve">CreateAddressForm </w:t>
-      </w:r>
-      <w:r>
-        <w:rPr>
-          <w:color w:val="FF0000"/>
-        </w:rPr>
-        <w:t xml:space="preserve">extends </w:t>
-      </w:r>
-      <w:r>
-        <w:t>JFrame</w:t>
-      </w:r>
-    </w:p>
-    <w:p>
-      <w:pPr>
-        <w:pStyle w:val="ListParagraph"/>
-        <w:numPr>
-          <w:ilvl w:val="1"/>
-          <w:numId w:val="10"/>
-        </w:numPr>
-      </w:pPr>
-      <w:r>
-        <w:t xml:space="preserve">ClientLogin </w:t>
-      </w:r>
-      <w:r>
-        <w:rPr>
-          <w:color w:val="FF0000"/>
-        </w:rPr>
-        <w:t xml:space="preserve">extends </w:t>
-      </w:r>
-      <w:r>
-        <w:t>JFrame</w:t>
-      </w:r>
-    </w:p>
-    <w:p>
-      <w:pPr>
-        <w:pStyle w:val="ListParagraph"/>
-        <w:numPr>
-          <w:ilvl w:val="0"/>
-          <w:numId w:val="10"/>
-        </w:numPr>
-      </w:pPr>
-      <w:r>
-        <w:t>Further to the above c</w:t>
-      </w:r>
-      <w:r>
-        <w:t>lient side classes, which is</w:t>
-      </w:r>
-      <w:r>
-        <w:t xml:space="preserve"> the view in the MVC concept</w:t>
-      </w:r>
-      <w:r>
-        <w:t>, I have created a ClientImpl class which uses the singleton pattern to return a unique stub for this client instance and registers that client instance with the server stub stored on the remote object registry, this will allow the client user to connect with the server to invoke remote methods.</w:t>
-      </w:r>
-    </w:p>
-    <w:p/>
-    <w:p>
-      <w:pPr>
-        <w:pStyle w:val="ListParagraph"/>
-        <w:numPr>
-          <w:ilvl w:val="0"/>
-          <w:numId w:val="10"/>
-        </w:numPr>
-      </w:pPr>
-      <w:r>
-        <w:lastRenderedPageBreak/>
-        <w:t>Lastly I have created test classes to carry out unit testing of the following classes;</w:t>
+        <w:t>Lastly I have coded</w:t>
+      </w:r>
+      <w:r>
+        <w:t xml:space="preserve"> test classes to carry out unit testing of the following classes;</w:t>
       </w:r>
     </w:p>
     <w:p>
@@ -2151,6 +2301,19 @@
       </w:pPr>
       <w:r>
         <w:t>TenancyImpl</w:t>
+      </w:r>
+    </w:p>
+    <w:p>
+      <w:pPr>
+        <w:rPr>
+          <w:b/>
+        </w:rPr>
+      </w:pPr>
+      <w:r>
+        <w:rPr>
+          <w:b/>
+        </w:rPr>
+        <w:t>Word Count = 624</w:t>
       </w:r>
     </w:p>
     <w:p>
@@ -2187,8 +2350,1000 @@
         <w:t>ork to be completed</w:t>
       </w:r>
     </w:p>
+    <w:p>
+      <w:r>
+        <w:t>Before the submission of the Final Project Report, I still have to complete the below work for my MSc dissertation:</w:t>
+      </w:r>
+    </w:p>
+    <w:p>
+      <w:pPr>
+        <w:pStyle w:val="ListParagraph"/>
+        <w:numPr>
+          <w:ilvl w:val="0"/>
+          <w:numId w:val="11"/>
+        </w:numPr>
+      </w:pPr>
+      <w:r>
+        <w:t xml:space="preserve">Complete the writing of </w:t>
+      </w:r>
+      <w:r>
+        <w:t xml:space="preserve">the </w:t>
+      </w:r>
+      <w:r>
+        <w:t xml:space="preserve">remaining 20% of </w:t>
+      </w:r>
+      <w:r>
+        <w:t xml:space="preserve">the unit </w:t>
+      </w:r>
+      <w:r>
+        <w:t>test scripts.</w:t>
+      </w:r>
+    </w:p>
+    <w:p>
+      <w:pPr>
+        <w:pStyle w:val="ListParagraph"/>
+        <w:numPr>
+          <w:ilvl w:val="0"/>
+          <w:numId w:val="11"/>
+        </w:numPr>
+      </w:pPr>
+      <w:r>
+        <w:t xml:space="preserve">Complete the coding for the Database class, to allow for the system to select data using SQL select queries, update data using SQL update statements, </w:t>
+      </w:r>
+      <w:r>
+        <w:t>and create data using SQL insert</w:t>
+      </w:r>
+      <w:r>
+        <w:t xml:space="preserve"> statements f</w:t>
+      </w:r>
+      <w:r>
+        <w:t>or</w:t>
+      </w:r>
+      <w:r>
+        <w:t xml:space="preserve"> the MySQL database to carry out system functionality.</w:t>
+      </w:r>
+    </w:p>
+    <w:p>
+      <w:pPr>
+        <w:pStyle w:val="ListParagraph"/>
+        <w:numPr>
+          <w:ilvl w:val="0"/>
+          <w:numId w:val="11"/>
+        </w:numPr>
+      </w:pPr>
+      <w:r>
+        <w:t xml:space="preserve">Complete the coding for the ServerImpl class, to allow for the </w:t>
+      </w:r>
+      <w:r>
+        <w:t xml:space="preserve">ServerImpl class to receive </w:t>
+      </w:r>
+      <w:r>
+        <w:t>method calls</w:t>
+      </w:r>
+      <w:r>
+        <w:t xml:space="preserve"> from the </w:t>
+      </w:r>
+      <w:r>
+        <w:t>client side package, and control this</w:t>
+      </w:r>
+      <w:r>
+        <w:t xml:space="preserve"> comm</w:t>
+      </w:r>
+      <w:r>
+        <w:t>unication between the view (graphical user interface – client package) and the model (classes which deal with the business logic).</w:t>
+      </w:r>
+    </w:p>
+    <w:p>
+      <w:pPr>
+        <w:pStyle w:val="ListParagraph"/>
+        <w:numPr>
+          <w:ilvl w:val="0"/>
+          <w:numId w:val="11"/>
+        </w:numPr>
+      </w:pPr>
+      <w:r>
+        <w:t>Complete the coding of test classes for unit testing of the following classes;</w:t>
+      </w:r>
+    </w:p>
+    <w:p>
+      <w:pPr>
+        <w:pStyle w:val="ListParagraph"/>
+        <w:numPr>
+          <w:ilvl w:val="1"/>
+          <w:numId w:val="11"/>
+        </w:numPr>
+      </w:pPr>
+      <w:r>
+        <w:t>ApplicationImpl</w:t>
+      </w:r>
+    </w:p>
+    <w:p>
+      <w:pPr>
+        <w:pStyle w:val="ListParagraph"/>
+        <w:numPr>
+          <w:ilvl w:val="1"/>
+          <w:numId w:val="11"/>
+        </w:numPr>
+      </w:pPr>
+      <w:r>
+        <w:t>ContractImpl</w:t>
+      </w:r>
+    </w:p>
+    <w:p>
+      <w:pPr>
+        <w:pStyle w:val="ListParagraph"/>
+        <w:numPr>
+          <w:ilvl w:val="1"/>
+          <w:numId w:val="11"/>
+        </w:numPr>
+      </w:pPr>
+      <w:r>
+        <w:t>ElementImpl</w:t>
+      </w:r>
+    </w:p>
+    <w:p>
+      <w:pPr>
+        <w:pStyle w:val="ListParagraph"/>
+        <w:numPr>
+          <w:ilvl w:val="1"/>
+          <w:numId w:val="11"/>
+        </w:numPr>
+      </w:pPr>
+      <w:r>
+        <w:t>EmployeeImpl</w:t>
+      </w:r>
+    </w:p>
+    <w:p>
+      <w:pPr>
+        <w:pStyle w:val="ListParagraph"/>
+        <w:numPr>
+          <w:ilvl w:val="1"/>
+          <w:numId w:val="11"/>
+        </w:numPr>
+      </w:pPr>
+      <w:r>
+        <w:t>EmployeeAccountImpl</w:t>
+      </w:r>
+    </w:p>
+    <w:p>
+      <w:pPr>
+        <w:pStyle w:val="ListParagraph"/>
+        <w:numPr>
+          <w:ilvl w:val="1"/>
+          <w:numId w:val="11"/>
+        </w:numPr>
+      </w:pPr>
+      <w:r>
+        <w:t>InvolvedPartyImpl</w:t>
+      </w:r>
+    </w:p>
+    <w:p>
+      <w:pPr>
+        <w:pStyle w:val="ListParagraph"/>
+        <w:numPr>
+          <w:ilvl w:val="1"/>
+          <w:numId w:val="11"/>
+        </w:numPr>
+      </w:pPr>
+      <w:r>
+        <w:t>JobRoleImpl</w:t>
+      </w:r>
+    </w:p>
+    <w:p>
+      <w:pPr>
+        <w:pStyle w:val="ListParagraph"/>
+        <w:numPr>
+          <w:ilvl w:val="1"/>
+          <w:numId w:val="11"/>
+        </w:numPr>
+      </w:pPr>
+      <w:r>
+        <w:t>JobRoleBenefitImpl</w:t>
+      </w:r>
+    </w:p>
+    <w:p>
+      <w:pPr>
+        <w:pStyle w:val="ListParagraph"/>
+        <w:numPr>
+          <w:ilvl w:val="1"/>
+          <w:numId w:val="11"/>
+        </w:numPr>
+      </w:pPr>
+      <w:r>
+        <w:t>LandlordImpl</w:t>
+      </w:r>
+    </w:p>
+    <w:p>
+      <w:pPr>
+        <w:pStyle w:val="ListParagraph"/>
+        <w:numPr>
+          <w:ilvl w:val="1"/>
+          <w:numId w:val="11"/>
+        </w:numPr>
+      </w:pPr>
+      <w:r>
+        <w:t>LeaseImpl</w:t>
+      </w:r>
+    </w:p>
+    <w:p>
+      <w:pPr>
+        <w:pStyle w:val="ListParagraph"/>
+        <w:numPr>
+          <w:ilvl w:val="1"/>
+          <w:numId w:val="11"/>
+        </w:numPr>
+      </w:pPr>
+      <w:r>
+        <w:t>LeaseAccountImpl</w:t>
+      </w:r>
+    </w:p>
+    <w:p>
+      <w:pPr>
+        <w:pStyle w:val="ListParagraph"/>
+        <w:numPr>
+          <w:ilvl w:val="1"/>
+          <w:numId w:val="11"/>
+        </w:numPr>
+      </w:pPr>
+      <w:r>
+        <w:t>ModifiedByImpl</w:t>
+      </w:r>
+    </w:p>
+    <w:p>
+      <w:pPr>
+        <w:pStyle w:val="ListParagraph"/>
+        <w:numPr>
+          <w:ilvl w:val="1"/>
+          <w:numId w:val="11"/>
+        </w:numPr>
+      </w:pPr>
+      <w:r>
+        <w:t>OfficeImpl</w:t>
+      </w:r>
+    </w:p>
+    <w:p>
+      <w:pPr>
+        <w:pStyle w:val="ListParagraph"/>
+        <w:numPr>
+          <w:ilvl w:val="1"/>
+          <w:numId w:val="11"/>
+        </w:numPr>
+      </w:pPr>
+      <w:r>
+        <w:t>PersonImpl</w:t>
+      </w:r>
+    </w:p>
+    <w:p>
+      <w:pPr>
+        <w:pStyle w:val="ListParagraph"/>
+        <w:numPr>
+          <w:ilvl w:val="1"/>
+          <w:numId w:val="11"/>
+        </w:numPr>
+      </w:pPr>
+      <w:r>
+        <w:t>PropertyImpl</w:t>
+      </w:r>
+    </w:p>
+    <w:p>
+      <w:pPr>
+        <w:pStyle w:val="ListParagraph"/>
+        <w:numPr>
+          <w:ilvl w:val="1"/>
+          <w:numId w:val="11"/>
+        </w:numPr>
+      </w:pPr>
+      <w:r>
+        <w:t>PropertyElementImpl</w:t>
+      </w:r>
+    </w:p>
+    <w:p>
+      <w:pPr>
+        <w:pStyle w:val="ListParagraph"/>
+        <w:numPr>
+          <w:ilvl w:val="1"/>
+          <w:numId w:val="11"/>
+        </w:numPr>
+      </w:pPr>
+      <w:r>
+        <w:t>RentAccountImpl</w:t>
+      </w:r>
+    </w:p>
+    <w:p>
+      <w:pPr>
+        <w:pStyle w:val="ListParagraph"/>
+        <w:numPr>
+          <w:ilvl w:val="1"/>
+          <w:numId w:val="11"/>
+        </w:numPr>
+      </w:pPr>
+      <w:r>
+        <w:t>TransactionImpl</w:t>
+      </w:r>
+    </w:p>
+    <w:p>
+      <w:pPr>
+        <w:pStyle w:val="ListParagraph"/>
+        <w:numPr>
+          <w:ilvl w:val="1"/>
+          <w:numId w:val="11"/>
+        </w:numPr>
+      </w:pPr>
+      <w:r>
+        <w:t>UserImpl</w:t>
+      </w:r>
+    </w:p>
+    <w:p>
+      <w:pPr>
+        <w:pStyle w:val="ListParagraph"/>
+        <w:numPr>
+          <w:ilvl w:val="1"/>
+          <w:numId w:val="11"/>
+        </w:numPr>
+      </w:pPr>
+      <w:r>
+        <w:t>ClientImpl</w:t>
+      </w:r>
+    </w:p>
+    <w:p>
+      <w:pPr>
+        <w:pStyle w:val="ListParagraph"/>
+        <w:numPr>
+          <w:ilvl w:val="1"/>
+          <w:numId w:val="11"/>
+        </w:numPr>
+      </w:pPr>
+      <w:r>
+        <w:t>All GUI classes for client package</w:t>
+      </w:r>
+    </w:p>
+    <w:p>
+      <w:pPr>
+        <w:pStyle w:val="ListParagraph"/>
+        <w:numPr>
+          <w:ilvl w:val="0"/>
+          <w:numId w:val="11"/>
+        </w:numPr>
+      </w:pPr>
+      <w:r>
+        <w:t>Write the system test scripts.</w:t>
+      </w:r>
+    </w:p>
+    <w:p>
+      <w:pPr>
+        <w:pStyle w:val="ListParagraph"/>
+        <w:numPr>
+          <w:ilvl w:val="0"/>
+          <w:numId w:val="11"/>
+        </w:numPr>
+      </w:pPr>
+      <w:r>
+        <w:t>Continually update the project Gantt chart.</w:t>
+      </w:r>
+    </w:p>
+    <w:p>
+      <w:pPr>
+        <w:pStyle w:val="ListParagraph"/>
+        <w:numPr>
+          <w:ilvl w:val="0"/>
+          <w:numId w:val="11"/>
+        </w:numPr>
+      </w:pPr>
+      <w:r>
+        <w:lastRenderedPageBreak/>
+        <w:t xml:space="preserve">Continually tracking updates </w:t>
+      </w:r>
+      <w:r>
+        <w:t xml:space="preserve">to project </w:t>
+      </w:r>
+      <w:r>
+        <w:t>through version concurrent system.</w:t>
+      </w:r>
+    </w:p>
+    <w:p>
+      <w:pPr>
+        <w:pStyle w:val="ListParagraph"/>
+        <w:numPr>
+          <w:ilvl w:val="0"/>
+          <w:numId w:val="11"/>
+        </w:numPr>
+      </w:pPr>
+      <w:r>
+        <w:t>Import dummy data into the MySQL database.</w:t>
+      </w:r>
+    </w:p>
+    <w:p>
+      <w:pPr>
+        <w:pStyle w:val="ListParagraph"/>
+        <w:numPr>
+          <w:ilvl w:val="0"/>
+          <w:numId w:val="11"/>
+        </w:numPr>
+      </w:pPr>
+      <w:r>
+        <w:t xml:space="preserve">Implement the observable </w:t>
+      </w:r>
+      <w:r>
+        <w:t xml:space="preserve">pattern to allow for changes to the </w:t>
+      </w:r>
+      <w:r>
+        <w:t xml:space="preserve">MSc Properties </w:t>
+      </w:r>
+      <w:r>
+        <w:t>Agreement</w:t>
+      </w:r>
+      <w:r>
+        <w:t>s</w:t>
+      </w:r>
+      <w:r>
+        <w:t xml:space="preserve"> </w:t>
+      </w:r>
+      <w:r>
+        <w:t>to update</w:t>
+      </w:r>
+      <w:r>
+        <w:t xml:space="preserve"> </w:t>
+      </w:r>
+      <w:r>
+        <w:t xml:space="preserve">the </w:t>
+      </w:r>
+      <w:r>
+        <w:t xml:space="preserve">office watch lists (MSc Properties agreements due to expire), </w:t>
+      </w:r>
+      <w:r>
+        <w:t>which will allow for all observers (clients) to be notified of changes to these watch lists and can then update the view of the system (graphical user interface – client package)</w:t>
+      </w:r>
+      <w:r>
+        <w:t xml:space="preserve"> </w:t>
+      </w:r>
+      <w:r>
+        <w:t>for each client</w:t>
+      </w:r>
+      <w:r>
+        <w:t>.</w:t>
+      </w:r>
+    </w:p>
+    <w:p>
+      <w:pPr>
+        <w:pStyle w:val="ListParagraph"/>
+        <w:numPr>
+          <w:ilvl w:val="0"/>
+          <w:numId w:val="11"/>
+        </w:numPr>
+      </w:pPr>
+      <w:r>
+        <w:t xml:space="preserve">Develop the website to advertise MSc Properties’ services such as Properties available to let, Property management services and Job vacancies, and provide an </w:t>
+      </w:r>
+      <w:r>
+        <w:t xml:space="preserve">online </w:t>
+      </w:r>
+      <w:r>
+        <w:t xml:space="preserve">entry point into the </w:t>
+      </w:r>
+      <w:r>
+        <w:t xml:space="preserve">MSc Properties </w:t>
+      </w:r>
+      <w:r>
+        <w:t>service</w:t>
+      </w:r>
+      <w:r>
+        <w:t>s</w:t>
+      </w:r>
+      <w:r>
+        <w:t xml:space="preserve"> through the website.</w:t>
+      </w:r>
+    </w:p>
+    <w:p>
+      <w:pPr>
+        <w:pStyle w:val="ListParagraph"/>
+        <w:numPr>
+          <w:ilvl w:val="0"/>
+          <w:numId w:val="11"/>
+        </w:numPr>
+      </w:pPr>
+      <w:r>
+        <w:t>Implement the document management functionality using the JFileChooser class on the client side</w:t>
+      </w:r>
+      <w:r>
+        <w:t xml:space="preserve"> package</w:t>
+      </w:r>
+      <w:r>
+        <w:t xml:space="preserve">, and </w:t>
+      </w:r>
+      <w:r>
+        <w:t>storing the File into the Database class and uploading that to the MySQL database into a BLOB field.</w:t>
+      </w:r>
+    </w:p>
+    <w:p>
+      <w:pPr>
+        <w:pStyle w:val="ListParagraph"/>
+        <w:numPr>
+          <w:ilvl w:val="0"/>
+          <w:numId w:val="11"/>
+        </w:numPr>
+      </w:pPr>
+      <w:r>
+        <w:t>Carry out unit testing</w:t>
+      </w:r>
+      <w:r>
+        <w:t>.</w:t>
+      </w:r>
+    </w:p>
+    <w:p>
+      <w:pPr>
+        <w:pStyle w:val="ListParagraph"/>
+        <w:numPr>
+          <w:ilvl w:val="0"/>
+          <w:numId w:val="11"/>
+        </w:numPr>
+      </w:pPr>
+      <w:r>
+        <w:t>Analyse the unit testing results.</w:t>
+      </w:r>
+    </w:p>
+    <w:p>
+      <w:pPr>
+        <w:pStyle w:val="ListParagraph"/>
+        <w:numPr>
+          <w:ilvl w:val="0"/>
+          <w:numId w:val="11"/>
+        </w:numPr>
+      </w:pPr>
+      <w:r>
+        <w:t>Make changes to the system off the back of the analysis of the unit testing results.</w:t>
+      </w:r>
+    </w:p>
+    <w:p>
+      <w:pPr>
+        <w:pStyle w:val="ListParagraph"/>
+        <w:numPr>
+          <w:ilvl w:val="0"/>
+          <w:numId w:val="11"/>
+        </w:numPr>
+      </w:pPr>
+      <w:r>
+        <w:t>Carry out system testing</w:t>
+      </w:r>
+      <w:r>
+        <w:t>.</w:t>
+      </w:r>
+    </w:p>
+    <w:p>
+      <w:pPr>
+        <w:pStyle w:val="ListParagraph"/>
+        <w:numPr>
+          <w:ilvl w:val="0"/>
+          <w:numId w:val="11"/>
+        </w:numPr>
+      </w:pPr>
+      <w:r>
+        <w:t>Analyse the system testing results.</w:t>
+      </w:r>
+    </w:p>
+    <w:p>
+      <w:pPr>
+        <w:pStyle w:val="ListParagraph"/>
+        <w:numPr>
+          <w:ilvl w:val="0"/>
+          <w:numId w:val="11"/>
+        </w:numPr>
+      </w:pPr>
+      <w:r>
+        <w:t>Make changes to the system off the back of the analysis of the unit testing results.</w:t>
+      </w:r>
+    </w:p>
+    <w:p>
+      <w:pPr>
+        <w:pStyle w:val="ListParagraph"/>
+        <w:numPr>
+          <w:ilvl w:val="0"/>
+          <w:numId w:val="11"/>
+        </w:numPr>
+      </w:pPr>
+      <w:r>
+        <w:t>Create a user manual to assist clients in using the MSc Properties system.</w:t>
+      </w:r>
+    </w:p>
+    <w:p>
+      <w:pPr>
+        <w:pStyle w:val="ListParagraph"/>
+        <w:numPr>
+          <w:ilvl w:val="0"/>
+          <w:numId w:val="11"/>
+        </w:numPr>
+      </w:pPr>
+      <w:r>
+        <w:t>Test the user manual.</w:t>
+      </w:r>
+    </w:p>
+    <w:p>
+      <w:pPr>
+        <w:pStyle w:val="ListParagraph"/>
+        <w:numPr>
+          <w:ilvl w:val="0"/>
+          <w:numId w:val="11"/>
+        </w:numPr>
+      </w:pPr>
+      <w:r>
+        <w:t>Make any changes to the user manual off the back of the testing.</w:t>
+      </w:r>
+    </w:p>
+    <w:p>
+      <w:pPr>
+        <w:pStyle w:val="ListParagraph"/>
+        <w:numPr>
+          <w:ilvl w:val="0"/>
+          <w:numId w:val="11"/>
+        </w:numPr>
+      </w:pPr>
+      <w:r>
+        <w:t>Carry out evaluation of the project as a whole, outlining what went well and what went wrong, and what would have been done better?</w:t>
+      </w:r>
+    </w:p>
+    <w:p>
+      <w:pPr>
+        <w:pStyle w:val="ListParagraph"/>
+        <w:numPr>
+          <w:ilvl w:val="0"/>
+          <w:numId w:val="11"/>
+        </w:numPr>
+      </w:pPr>
+      <w:r>
+        <w:t>Write up the final project report which will contain;</w:t>
+      </w:r>
+    </w:p>
+    <w:p>
+      <w:pPr>
+        <w:pStyle w:val="ListParagraph"/>
+        <w:numPr>
+          <w:ilvl w:val="1"/>
+          <w:numId w:val="11"/>
+        </w:numPr>
+      </w:pPr>
+      <w:r>
+        <w:t>A statement of the problem and its context.</w:t>
+      </w:r>
+    </w:p>
+    <w:p>
+      <w:pPr>
+        <w:pStyle w:val="ListParagraph"/>
+        <w:numPr>
+          <w:ilvl w:val="1"/>
+          <w:numId w:val="11"/>
+        </w:numPr>
+      </w:pPr>
+      <w:r>
+        <w:t>Formulation and refinement of the question in the problem domain.</w:t>
+      </w:r>
+    </w:p>
+    <w:p>
+      <w:pPr>
+        <w:pStyle w:val="ListParagraph"/>
+        <w:numPr>
+          <w:ilvl w:val="1"/>
+          <w:numId w:val="11"/>
+        </w:numPr>
+      </w:pPr>
+      <w:r>
+        <w:t>Objectives of the project.</w:t>
+      </w:r>
+    </w:p>
+    <w:p>
+      <w:pPr>
+        <w:pStyle w:val="ListParagraph"/>
+        <w:numPr>
+          <w:ilvl w:val="1"/>
+          <w:numId w:val="11"/>
+        </w:numPr>
+      </w:pPr>
+      <w:r>
+        <w:t>Discussion of the methodology used to explore or address the issue, selection of approach, selection of techniques, and selection of evaluation approach.</w:t>
+      </w:r>
+    </w:p>
+    <w:p>
+      <w:pPr>
+        <w:pStyle w:val="ListParagraph"/>
+        <w:numPr>
+          <w:ilvl w:val="1"/>
+          <w:numId w:val="11"/>
+        </w:numPr>
+      </w:pPr>
+      <w:r>
+        <w:t>Application of the methodology and evaluation of the results.</w:t>
+      </w:r>
+    </w:p>
+    <w:p>
+      <w:pPr>
+        <w:pStyle w:val="ListParagraph"/>
+        <w:numPr>
+          <w:ilvl w:val="1"/>
+          <w:numId w:val="11"/>
+        </w:numPr>
+      </w:pPr>
+      <w:r>
+        <w:t>Discussion: conclusion, evaluation of the whole project and any future work.</w:t>
+      </w:r>
+    </w:p>
+    <w:p/>
+    <w:p>
+      <w:r>
+        <w:t xml:space="preserve">All of the work completed </w:t>
+      </w:r>
+      <w:r>
+        <w:t>and work to still be completed i</w:t>
+      </w:r>
+      <w:r>
+        <w:t xml:space="preserve">s outlined in my updated </w:t>
+      </w:r>
+      <w:r>
+        <w:t>p</w:t>
+      </w:r>
+      <w:r>
+        <w:t>roject G</w:t>
+      </w:r>
+      <w:r>
+        <w:t>antt chart below.</w:t>
+      </w:r>
+    </w:p>
+    <w:p>
+      <w:pPr>
+        <w:rPr>
+          <w:b/>
+        </w:rPr>
+      </w:pPr>
+      <w:r>
+        <w:rPr>
+          <w:b/>
+        </w:rPr>
+        <w:t>Word Count = 536</w:t>
+      </w:r>
+    </w:p>
     <w:p/>
     <w:p/>
+    <w:p/>
+    <w:p/>
+    <w:p/>
+    <w:p/>
+    <w:p>
+      <w:pPr>
+        <w:sectPr>
+          <w:footerReference w:type="default" r:id="rId11"/>
+          <w:pgSz w:w="11906" w:h="16838"/>
+          <w:pgMar w:top="1440" w:right="1440" w:bottom="1440" w:left="1440" w:header="708" w:footer="708" w:gutter="0"/>
+          <w:pgNumType w:start="1"/>
+          <w:cols w:space="708"/>
+          <w:docGrid w:linePitch="360"/>
+        </w:sectPr>
+      </w:pPr>
+    </w:p>
+    <w:p>
+      <w:r>
+        <w:rPr>
+          <w:noProof/>
+          <w:lang w:eastAsia="en-GB"/>
+        </w:rPr>
+        <w:lastRenderedPageBreak/>
+        <w:drawing>
+          <wp:inline distT="0" distB="0" distL="0" distR="0">
+            <wp:extent cx="8858250" cy="5562600"/>
+            <wp:effectExtent l="0" t="0" r="0" b="0"/>
+            <wp:docPr id="1" name="Picture 1"/>
+            <wp:cNvGraphicFramePr>
+              <a:graphicFrameLocks xmlns:a="http://schemas.openxmlformats.org/drawingml/2006/main" noChangeAspect="1"/>
+            </wp:cNvGraphicFramePr>
+            <a:graphic xmlns:a="http://schemas.openxmlformats.org/drawingml/2006/main">
+              <a:graphicData uri="http://schemas.openxmlformats.org/drawingml/2006/picture">
+                <pic:pic xmlns:pic="http://schemas.openxmlformats.org/drawingml/2006/picture">
+                  <pic:nvPicPr>
+                    <pic:cNvPr id="0" name="Picture 1"/>
+                    <pic:cNvPicPr>
+                      <a:picLocks noChangeAspect="1" noChangeArrowheads="1"/>
+                    </pic:cNvPicPr>
+                  </pic:nvPicPr>
+                  <pic:blipFill>
+                    <a:blip r:embed="rId12">
+                      <a:extLst>
+                        <a:ext uri="{28A0092B-C50C-407E-A947-70E740481C1C}">
+                          <a14:useLocalDpi xmlns:a14="http://schemas.microsoft.com/office/drawing/2010/main" val="0"/>
+                        </a:ext>
+                      </a:extLst>
+                    </a:blip>
+                    <a:srcRect/>
+                    <a:stretch>
+                      <a:fillRect/>
+                    </a:stretch>
+                  </pic:blipFill>
+                  <pic:spPr bwMode="auto">
+                    <a:xfrm>
+                      <a:off x="0" y="0"/>
+                      <a:ext cx="8858250" cy="5562600"/>
+                    </a:xfrm>
+                    <a:prstGeom prst="rect">
+                      <a:avLst/>
+                    </a:prstGeom>
+                    <a:noFill/>
+                    <a:ln>
+                      <a:noFill/>
+                    </a:ln>
+                  </pic:spPr>
+                </pic:pic>
+              </a:graphicData>
+            </a:graphic>
+          </wp:inline>
+        </w:drawing>
+      </w:r>
+    </w:p>
+    <w:p>
+      <w:r>
+        <w:rPr>
+          <w:noProof/>
+          <w:lang w:eastAsia="en-GB"/>
+        </w:rPr>
+        <w:lastRenderedPageBreak/>
+        <w:drawing>
+          <wp:inline distT="0" distB="0" distL="0" distR="0">
+            <wp:extent cx="8858250" cy="5514975"/>
+            <wp:effectExtent l="0" t="0" r="0" b="9525"/>
+            <wp:docPr id="2" name="Picture 2"/>
+            <wp:cNvGraphicFramePr>
+              <a:graphicFrameLocks xmlns:a="http://schemas.openxmlformats.org/drawingml/2006/main" noChangeAspect="1"/>
+            </wp:cNvGraphicFramePr>
+            <a:graphic xmlns:a="http://schemas.openxmlformats.org/drawingml/2006/main">
+              <a:graphicData uri="http://schemas.openxmlformats.org/drawingml/2006/picture">
+                <pic:pic xmlns:pic="http://schemas.openxmlformats.org/drawingml/2006/picture">
+                  <pic:nvPicPr>
+                    <pic:cNvPr id="0" name="Picture 2"/>
+                    <pic:cNvPicPr>
+                      <a:picLocks noChangeAspect="1" noChangeArrowheads="1"/>
+                    </pic:cNvPicPr>
+                  </pic:nvPicPr>
+                  <pic:blipFill>
+                    <a:blip r:embed="rId13">
+                      <a:extLst>
+                        <a:ext uri="{28A0092B-C50C-407E-A947-70E740481C1C}">
+                          <a14:useLocalDpi xmlns:a14="http://schemas.microsoft.com/office/drawing/2010/main" val="0"/>
+                        </a:ext>
+                      </a:extLst>
+                    </a:blip>
+                    <a:srcRect/>
+                    <a:stretch>
+                      <a:fillRect/>
+                    </a:stretch>
+                  </pic:blipFill>
+                  <pic:spPr bwMode="auto">
+                    <a:xfrm>
+                      <a:off x="0" y="0"/>
+                      <a:ext cx="8858250" cy="5514975"/>
+                    </a:xfrm>
+                    <a:prstGeom prst="rect">
+                      <a:avLst/>
+                    </a:prstGeom>
+                    <a:noFill/>
+                    <a:ln>
+                      <a:noFill/>
+                    </a:ln>
+                  </pic:spPr>
+                </pic:pic>
+              </a:graphicData>
+            </a:graphic>
+          </wp:inline>
+        </w:drawing>
+      </w:r>
+    </w:p>
+    <w:p>
+      <w:r>
+        <w:rPr>
+          <w:noProof/>
+          <w:lang w:eastAsia="en-GB"/>
+        </w:rPr>
+        <w:lastRenderedPageBreak/>
+        <w:drawing>
+          <wp:inline distT="0" distB="0" distL="0" distR="0">
+            <wp:extent cx="8858250" cy="5505450"/>
+            <wp:effectExtent l="0" t="0" r="0" b="0"/>
+            <wp:docPr id="3" name="Picture 3"/>
+            <wp:cNvGraphicFramePr>
+              <a:graphicFrameLocks xmlns:a="http://schemas.openxmlformats.org/drawingml/2006/main" noChangeAspect="1"/>
+            </wp:cNvGraphicFramePr>
+            <a:graphic xmlns:a="http://schemas.openxmlformats.org/drawingml/2006/main">
+              <a:graphicData uri="http://schemas.openxmlformats.org/drawingml/2006/picture">
+                <pic:pic xmlns:pic="http://schemas.openxmlformats.org/drawingml/2006/picture">
+                  <pic:nvPicPr>
+                    <pic:cNvPr id="0" name="Picture 3"/>
+                    <pic:cNvPicPr>
+                      <a:picLocks noChangeAspect="1" noChangeArrowheads="1"/>
+                    </pic:cNvPicPr>
+                  </pic:nvPicPr>
+                  <pic:blipFill>
+                    <a:blip r:embed="rId14">
+                      <a:extLst>
+                        <a:ext uri="{28A0092B-C50C-407E-A947-70E740481C1C}">
+                          <a14:useLocalDpi xmlns:a14="http://schemas.microsoft.com/office/drawing/2010/main" val="0"/>
+                        </a:ext>
+                      </a:extLst>
+                    </a:blip>
+                    <a:srcRect/>
+                    <a:stretch>
+                      <a:fillRect/>
+                    </a:stretch>
+                  </pic:blipFill>
+                  <pic:spPr bwMode="auto">
+                    <a:xfrm>
+                      <a:off x="0" y="0"/>
+                      <a:ext cx="8858250" cy="5505450"/>
+                    </a:xfrm>
+                    <a:prstGeom prst="rect">
+                      <a:avLst/>
+                    </a:prstGeom>
+                    <a:noFill/>
+                    <a:ln>
+                      <a:noFill/>
+                    </a:ln>
+                  </pic:spPr>
+                </pic:pic>
+              </a:graphicData>
+            </a:graphic>
+          </wp:inline>
+        </w:drawing>
+      </w:r>
+    </w:p>
+    <w:p>
+      <w:r>
+        <w:rPr>
+          <w:noProof/>
+          <w:lang w:eastAsia="en-GB"/>
+        </w:rPr>
+        <w:lastRenderedPageBreak/>
+        <w:drawing>
+          <wp:inline distT="0" distB="0" distL="0" distR="0">
+            <wp:extent cx="8858250" cy="5505450"/>
+            <wp:effectExtent l="0" t="0" r="0" b="0"/>
+            <wp:docPr id="5" name="Picture 5"/>
+            <wp:cNvGraphicFramePr>
+              <a:graphicFrameLocks xmlns:a="http://schemas.openxmlformats.org/drawingml/2006/main" noChangeAspect="1"/>
+            </wp:cNvGraphicFramePr>
+            <a:graphic xmlns:a="http://schemas.openxmlformats.org/drawingml/2006/main">
+              <a:graphicData uri="http://schemas.openxmlformats.org/drawingml/2006/picture">
+                <pic:pic xmlns:pic="http://schemas.openxmlformats.org/drawingml/2006/picture">
+                  <pic:nvPicPr>
+                    <pic:cNvPr id="0" name="Picture 5"/>
+                    <pic:cNvPicPr>
+                      <a:picLocks noChangeAspect="1" noChangeArrowheads="1"/>
+                    </pic:cNvPicPr>
+                  </pic:nvPicPr>
+                  <pic:blipFill>
+                    <a:blip r:embed="rId15">
+                      <a:extLst>
+                        <a:ext uri="{28A0092B-C50C-407E-A947-70E740481C1C}">
+                          <a14:useLocalDpi xmlns:a14="http://schemas.microsoft.com/office/drawing/2010/main" val="0"/>
+                        </a:ext>
+                      </a:extLst>
+                    </a:blip>
+                    <a:srcRect/>
+                    <a:stretch>
+                      <a:fillRect/>
+                    </a:stretch>
+                  </pic:blipFill>
+                  <pic:spPr bwMode="auto">
+                    <a:xfrm>
+                      <a:off x="0" y="0"/>
+                      <a:ext cx="8858250" cy="5505450"/>
+                    </a:xfrm>
+                    <a:prstGeom prst="rect">
+                      <a:avLst/>
+                    </a:prstGeom>
+                    <a:noFill/>
+                    <a:ln>
+                      <a:noFill/>
+                    </a:ln>
+                  </pic:spPr>
+                </pic:pic>
+              </a:graphicData>
+            </a:graphic>
+          </wp:inline>
+        </w:drawing>
+      </w:r>
+    </w:p>
     <w:p>
       <w:pPr>
         <w:rPr>
@@ -2196,14 +3351,133 @@
           <w:sz w:val="28"/>
           <w:szCs w:val="28"/>
         </w:rPr>
-      </w:pPr>
-      <w:r>
+        <w:sectPr>
+          <w:pgSz w:w="16838" w:h="11906" w:orient="landscape"/>
+          <w:pgMar w:top="1440" w:right="1440" w:bottom="1440" w:left="1440" w:header="709" w:footer="709" w:gutter="0"/>
+          <w:cols w:space="708"/>
+          <w:docGrid w:linePitch="360"/>
+        </w:sectPr>
+      </w:pPr>
+    </w:p>
+    <w:p>
+      <w:pPr>
         <w:rPr>
           <w:b/>
           <w:sz w:val="28"/>
           <w:szCs w:val="28"/>
         </w:rPr>
+      </w:pPr>
+      <w:r>
+        <w:rPr>
+          <w:b/>
+          <w:sz w:val="28"/>
+          <w:szCs w:val="28"/>
+        </w:rPr>
+        <w:lastRenderedPageBreak/>
         <w:t>What makes a good MSc project?</w:t>
+      </w:r>
+    </w:p>
+    <w:p>
+      <w:pPr>
+        <w:rPr>
+          <w:b/>
+          <w:sz w:val="24"/>
+          <w:szCs w:val="24"/>
+        </w:rPr>
+      </w:pPr>
+      <w:r>
+        <w:rPr>
+          <w:b/>
+          <w:sz w:val="24"/>
+          <w:szCs w:val="24"/>
+        </w:rPr>
+        <w:t>Summary of audio file “What make a good MSc project”?</w:t>
+      </w:r>
+    </w:p>
+    <w:p>
+      <w:r>
+        <w:t xml:space="preserve">Bodo Scholz describes a good MSc project as delivering some new or incremental knowledge, and in doing so combining background research and work that </w:t>
+      </w:r>
+      <w:r>
+        <w:t>delivers a tangible result.</w:t>
+      </w:r>
+    </w:p>
+    <w:p>
+      <w:r>
+        <w:t xml:space="preserve">Bruce Christianson describes it as </w:t>
+      </w:r>
+      <w:r>
+        <w:t>three key areas, demonstrating technical competency, engaging with a real problem, and producing a dissertation that tells a story.</w:t>
+      </w:r>
+    </w:p>
+    <w:p>
+      <w:r>
+        <w:t>James Malcom describe it as not one that just develops software or reads lots of books, but by answering a question of interest through some piece of practical or experimental work.</w:t>
+      </w:r>
+    </w:p>
+    <w:p>
+      <w:r>
+        <w:t>Paul Wernick describes it as something that is not too small and can be expanded upon. Also something that the student can own and make a success of.</w:t>
+      </w:r>
+    </w:p>
+    <w:p>
+      <w:r>
+        <w:t xml:space="preserve">I believe the audio file in essence describes a successful MSc project as </w:t>
+      </w:r>
+      <w:r>
+        <w:t>a piece of background research combined with an overall objective, that then directs the creation of a practical piece of work or an experiment to produce an outcome, that has the possibility of expansion.</w:t>
+      </w:r>
+    </w:p>
+    <w:p>
+      <w:pPr>
+        <w:rPr>
+          <w:b/>
+          <w:sz w:val="24"/>
+          <w:szCs w:val="24"/>
+        </w:rPr>
+      </w:pPr>
+      <w:r>
+        <w:rPr>
+          <w:b/>
+          <w:sz w:val="24"/>
+          <w:szCs w:val="24"/>
+        </w:rPr>
+        <w:t>How the issues are likely to affect my project?</w:t>
+      </w:r>
+    </w:p>
+    <w:p>
+      <w:r>
+        <w:t>I believe that the issues discussed in the audio file “What makes a good MSc project” are likely to affect my project work because although I am not creating a new software engineering method/methodology, I am researching existing technology available to solve a real business problem, and in doing so I hope to demonstrate a competent skill level in a number of different areas within software engineering</w:t>
+      </w:r>
+      <w:r>
+        <w:t xml:space="preserve"> by producing a distributed system.</w:t>
+      </w:r>
+    </w:p>
+    <w:p>
+      <w:r>
+        <w:t>Furthermore, in the selection of my MSc project,</w:t>
+      </w:r>
+      <w:r>
+        <w:t xml:space="preserve"> I have selected a project that I have a long connection with, having worked in the Housing sector for a number of years and which I have a deep passion for, which means that I will stay interested in the topic area. I also</w:t>
+      </w:r>
+      <w:r>
+        <w:t xml:space="preserve"> hope to have selected an area that has a wide scope to enable me to express a wide range of skills, in the hope that I do not limit my project and in turn stop me from showing </w:t>
+      </w:r>
+      <w:r>
+        <w:t>my full skill set.</w:t>
+      </w:r>
+    </w:p>
+    <w:p>
+      <w:pPr>
+        <w:rPr>
+          <w:b/>
+        </w:rPr>
+      </w:pPr>
+      <w:r>
+        <w:rPr>
+          <w:b/>
+        </w:rPr>
+        <w:t>Word Count = 349</w:t>
       </w:r>
     </w:p>
     <w:p/>
@@ -2217,11 +3491,6 @@
     <w:p/>
     <w:p/>
     <w:p/>
-    <w:p/>
-    <w:p/>
-    <w:p/>
-    <w:p/>
-    <w:p/>
     <w:p>
       <w:pPr>
         <w:rPr>
@@ -2236,8 +3505,11 @@
           <w:sz w:val="28"/>
           <w:szCs w:val="28"/>
         </w:rPr>
+        <w:lastRenderedPageBreak/>
         <w:t>Bibliography</w:t>
       </w:r>
+      <w:bookmarkStart w:id="0" w:name="_GoBack"/>
+      <w:bookmarkEnd w:id="0"/>
     </w:p>
     <w:p>
       <w:pPr>
@@ -2248,90 +3520,49 @@
         </w:numPr>
         <w:ind w:left="714" w:hanging="357"/>
         <w:contextualSpacing w:val="0"/>
-      </w:pPr>
-      <w:r>
-        <w:rPr>
-          <w:rFonts w:ascii="Verdana" w:hAnsi="Verdana"/>
-          <w:color w:val="000000"/>
-          <w:sz w:val="20"/>
-          <w:szCs w:val="20"/>
-        </w:rPr>
-        <w:t>Sommerville</w:t>
-      </w:r>
-      <w:r>
-        <w:rPr>
-          <w:rFonts w:ascii="Verdana" w:hAnsi="Verdana"/>
-          <w:color w:val="000000"/>
-          <w:sz w:val="20"/>
-          <w:szCs w:val="20"/>
-        </w:rPr>
-        <w:t>, I</w:t>
-      </w:r>
-      <w:r>
-        <w:rPr>
-          <w:rFonts w:ascii="Verdana" w:hAnsi="Verdana"/>
-          <w:color w:val="000000"/>
-          <w:sz w:val="20"/>
-          <w:szCs w:val="20"/>
-        </w:rPr>
-        <w:t xml:space="preserve">. (2011). Introduction. In: Horton, M. and Hirsch, M. and Goldstein, M. </w:t>
-      </w:r>
-      <w:r>
-        <w:rPr>
-          <w:rFonts w:ascii="Verdana" w:hAnsi="Verdana"/>
-          <w:color w:val="000000"/>
-          <w:sz w:val="20"/>
-          <w:szCs w:val="20"/>
-        </w:rPr>
-        <w:t xml:space="preserve">and Bell, C. </w:t>
-      </w:r>
-      <w:r>
-        <w:rPr>
-          <w:rFonts w:ascii="Verdana" w:hAnsi="Verdana"/>
-          <w:color w:val="000000"/>
-          <w:sz w:val="20"/>
-          <w:szCs w:val="20"/>
-        </w:rPr>
-        <w:t>and Holcomb, J.</w:t>
-      </w:r>
-      <w:r>
-        <w:rPr>
-          <w:rStyle w:val="apple-converted-space"/>
-          <w:rFonts w:ascii="Verdana" w:hAnsi="Verdana"/>
-          <w:color w:val="000000"/>
-          <w:sz w:val="20"/>
-          <w:szCs w:val="20"/>
-        </w:rPr>
-        <w:t> </w:t>
+        <w:rPr>
+          <w:rFonts w:ascii="Verdana" w:hAnsi="Verdana"/>
+          <w:sz w:val="20"/>
+          <w:szCs w:val="20"/>
+        </w:rPr>
+      </w:pPr>
+      <w:r>
+        <w:rPr>
+          <w:rFonts w:ascii="Verdana" w:hAnsi="Verdana"/>
+          <w:sz w:val="20"/>
+          <w:szCs w:val="20"/>
+        </w:rPr>
+        <w:t xml:space="preserve">Scholz, B, Christianson, B, Malcolm, J and Wernick, P. (2015). </w:t>
       </w:r>
       <w:r>
         <w:rPr>
           <w:rFonts w:ascii="Verdana" w:hAnsi="Verdana"/>
           <w:i/>
           <w:iCs/>
-          <w:color w:val="000000"/>
-          <w:sz w:val="20"/>
-          <w:szCs w:val="20"/>
-        </w:rPr>
-        <w:t>Software Engineering</w:t>
-      </w:r>
-      <w:r>
-        <w:rPr>
-          <w:rFonts w:ascii="Verdana" w:hAnsi="Verdana"/>
-          <w:color w:val="000000"/>
-          <w:sz w:val="20"/>
-          <w:szCs w:val="20"/>
-        </w:rPr>
-        <w:t>. 9th ed. Boston: Pearson. P</w:t>
-      </w:r>
-      <w:r>
-        <w:rPr>
-          <w:rFonts w:ascii="Verdana" w:hAnsi="Verdana"/>
-          <w:color w:val="000000"/>
-          <w:sz w:val="20"/>
-          <w:szCs w:val="20"/>
-        </w:rPr>
-        <w:t>1-26.</w:t>
+          <w:sz w:val="20"/>
+          <w:szCs w:val="20"/>
+        </w:rPr>
+        <w:t>What make a good MSc project</w:t>
+      </w:r>
+      <w:proofErr w:type="gramStart"/>
+      <w:r>
+        <w:rPr>
+          <w:rFonts w:ascii="Verdana" w:hAnsi="Verdana"/>
+          <w:i/>
+          <w:iCs/>
+          <w:sz w:val="20"/>
+          <w:szCs w:val="20"/>
+        </w:rPr>
+        <w:t>?.</w:t>
+      </w:r>
+      <w:proofErr w:type="gramEnd"/>
+      <w:r>
+        <w:rPr>
+          <w:rFonts w:ascii="Verdana" w:hAnsi="Verdana"/>
+          <w:sz w:val="20"/>
+          <w:szCs w:val="20"/>
+        </w:rPr>
+        <w:t xml:space="preserve"> Available: http://www.studynet2.herts.ac.uk/web/crs/14/7WCM0003-0602/resources/question01.html. Last accessed 28th Sep 2015.</w:t>
       </w:r>
     </w:p>
     <w:p>
@@ -2343,68 +3574,92 @@
         </w:numPr>
         <w:ind w:left="714" w:hanging="357"/>
         <w:contextualSpacing w:val="0"/>
-        <w:rPr>
-          <w:rFonts w:ascii="Verdana" w:hAnsi="Verdana"/>
-          <w:color w:val="000000"/>
-          <w:sz w:val="20"/>
-          <w:szCs w:val="20"/>
-        </w:rPr>
-      </w:pPr>
-      <w:r>
-        <w:rPr>
-          <w:rFonts w:ascii="Verdana" w:hAnsi="Verdana"/>
-          <w:color w:val="000000"/>
-          <w:sz w:val="20"/>
-          <w:szCs w:val="20"/>
-        </w:rPr>
-        <w:t xml:space="preserve">Coulouris, G. and Dollimore, J. and Kindberg, T. and Blair, G. (2012). Charecterization of Distributed Systems. In: Horton, M. and Hirsch, M. and </w:t>
-      </w:r>
-      <w:r>
-        <w:rPr>
-          <w:rFonts w:ascii="Verdana" w:hAnsi="Verdana"/>
-          <w:color w:val="000000"/>
-          <w:sz w:val="20"/>
-          <w:szCs w:val="20"/>
-        </w:rPr>
-        <w:lastRenderedPageBreak/>
-        <w:t xml:space="preserve">Goldstein, M. and Bell, C. and Holcomb, J. </w:t>
+      </w:pPr>
+      <w:proofErr w:type="spellStart"/>
+      <w:r>
+        <w:rPr>
+          <w:rFonts w:ascii="Verdana" w:hAnsi="Verdana"/>
+          <w:color w:val="000000"/>
+          <w:sz w:val="20"/>
+          <w:szCs w:val="20"/>
+        </w:rPr>
+        <w:t>Sommerville</w:t>
+      </w:r>
+      <w:proofErr w:type="spellEnd"/>
+      <w:r>
+        <w:rPr>
+          <w:rFonts w:ascii="Verdana" w:hAnsi="Verdana"/>
+          <w:color w:val="000000"/>
+          <w:sz w:val="20"/>
+          <w:szCs w:val="20"/>
+        </w:rPr>
+        <w:t>, I</w:t>
+      </w:r>
+      <w:r>
+        <w:rPr>
+          <w:rFonts w:ascii="Verdana" w:hAnsi="Verdana"/>
+          <w:color w:val="000000"/>
+          <w:sz w:val="20"/>
+          <w:szCs w:val="20"/>
+        </w:rPr>
+        <w:t xml:space="preserve">. (2011). Introduction. In: Horton, M. and Hirsch, M. and Goldstein, M. </w:t>
+      </w:r>
+      <w:r>
+        <w:rPr>
+          <w:rFonts w:ascii="Verdana" w:hAnsi="Verdana"/>
+          <w:color w:val="000000"/>
+          <w:sz w:val="20"/>
+          <w:szCs w:val="20"/>
+        </w:rPr>
+        <w:t xml:space="preserve">and Bell, C. </w:t>
+      </w:r>
+      <w:r>
+        <w:rPr>
+          <w:rFonts w:ascii="Verdana" w:hAnsi="Verdana"/>
+          <w:color w:val="000000"/>
+          <w:sz w:val="20"/>
+          <w:szCs w:val="20"/>
+        </w:rPr>
+        <w:t>and Holcomb, J.</w:t>
+      </w:r>
+      <w:r>
+        <w:rPr>
+          <w:rStyle w:val="apple-converted-space"/>
+          <w:rFonts w:ascii="Verdana" w:hAnsi="Verdana"/>
+          <w:color w:val="000000"/>
+          <w:sz w:val="20"/>
+          <w:szCs w:val="20"/>
+        </w:rPr>
+        <w:t> </w:t>
       </w:r>
       <w:r>
         <w:rPr>
           <w:rFonts w:ascii="Verdana" w:hAnsi="Verdana"/>
           <w:i/>
-          <w:color w:val="000000"/>
-          <w:sz w:val="20"/>
-          <w:szCs w:val="20"/>
-        </w:rPr>
-        <w:t>Distributed Systems Concepts and Design.</w:t>
-      </w:r>
-      <w:r>
-        <w:rPr>
-          <w:rFonts w:ascii="Verdana" w:hAnsi="Verdana"/>
-          <w:color w:val="000000"/>
-          <w:sz w:val="20"/>
-          <w:szCs w:val="20"/>
-        </w:rPr>
-        <w:t xml:space="preserve"> 5th ed. Unit</w:t>
-      </w:r>
-      <w:r>
-        <w:rPr>
-          <w:rFonts w:ascii="Verdana" w:hAnsi="Verdana"/>
-          <w:color w:val="000000"/>
-          <w:sz w:val="20"/>
-          <w:szCs w:val="20"/>
-        </w:rPr>
-        <w:t>ed States of America: Pearson. P</w:t>
-      </w:r>
-      <w:r>
-        <w:rPr>
-          <w:rFonts w:ascii="Verdana" w:hAnsi="Verdana"/>
-          <w:color w:val="000000"/>
-          <w:sz w:val="20"/>
-          <w:szCs w:val="20"/>
-        </w:rPr>
-        <w:t>17-52.</w:t>
+          <w:iCs/>
+          <w:color w:val="000000"/>
+          <w:sz w:val="20"/>
+          <w:szCs w:val="20"/>
+        </w:rPr>
+        <w:t>Software Engineering</w:t>
+      </w:r>
+      <w:r>
+        <w:rPr>
+          <w:rFonts w:ascii="Verdana" w:hAnsi="Verdana"/>
+          <w:color w:val="000000"/>
+          <w:sz w:val="20"/>
+          <w:szCs w:val="20"/>
+        </w:rPr>
+        <w:t>. 9th ed. Boston: Pearson. P</w:t>
+      </w:r>
+      <w:r>
+        <w:rPr>
+          <w:rFonts w:ascii="Verdana" w:hAnsi="Verdana"/>
+          <w:color w:val="000000"/>
+          <w:sz w:val="20"/>
+          <w:szCs w:val="20"/>
+        </w:rPr>
+        <w:t>1-26.</w:t>
       </w:r>
     </w:p>
     <w:p>
@@ -2414,6 +3669,69 @@
           <w:ilvl w:val="0"/>
           <w:numId w:val="2"/>
         </w:numPr>
+        <w:ind w:left="714" w:hanging="357"/>
+        <w:contextualSpacing w:val="0"/>
+        <w:rPr>
+          <w:rFonts w:ascii="Verdana" w:hAnsi="Verdana"/>
+          <w:color w:val="000000"/>
+          <w:sz w:val="20"/>
+          <w:szCs w:val="20"/>
+        </w:rPr>
+      </w:pPr>
+      <w:r>
+        <w:rPr>
+          <w:rFonts w:ascii="Verdana" w:hAnsi="Verdana"/>
+          <w:color w:val="000000"/>
+          <w:sz w:val="20"/>
+          <w:szCs w:val="20"/>
+        </w:rPr>
+        <w:t xml:space="preserve">Coulouris, G. and Dollimore, J. and Kindberg, T. and Blair, G. (2012). Charecterization of Distributed Systems. In: Horton, M. and Hirsch, M. and Goldstein, M. and Bell, C. and Holcomb, J. </w:t>
+      </w:r>
+      <w:r>
+        <w:rPr>
+          <w:rFonts w:ascii="Verdana" w:hAnsi="Verdana"/>
+          <w:i/>
+          <w:color w:val="000000"/>
+          <w:sz w:val="20"/>
+          <w:szCs w:val="20"/>
+        </w:rPr>
+        <w:t>Distributed Systems Concepts and Design.</w:t>
+      </w:r>
+      <w:r>
+        <w:rPr>
+          <w:rFonts w:ascii="Verdana" w:hAnsi="Verdana"/>
+          <w:color w:val="000000"/>
+          <w:sz w:val="20"/>
+          <w:szCs w:val="20"/>
+        </w:rPr>
+        <w:t xml:space="preserve"> 5th ed. Unit</w:t>
+      </w:r>
+      <w:r>
+        <w:rPr>
+          <w:rFonts w:ascii="Verdana" w:hAnsi="Verdana"/>
+          <w:color w:val="000000"/>
+          <w:sz w:val="20"/>
+          <w:szCs w:val="20"/>
+        </w:rPr>
+        <w:t>ed States of America: Pearson. P</w:t>
+      </w:r>
+      <w:r>
+        <w:rPr>
+          <w:rFonts w:ascii="Verdana" w:hAnsi="Verdana"/>
+          <w:color w:val="000000"/>
+          <w:sz w:val="20"/>
+          <w:szCs w:val="20"/>
+        </w:rPr>
+        <w:t>17-52.</w:t>
+      </w:r>
+    </w:p>
+    <w:p>
+      <w:pPr>
+        <w:pStyle w:val="ListParagraph"/>
+        <w:numPr>
+          <w:ilvl w:val="0"/>
+          <w:numId w:val="2"/>
+        </w:numPr>
         <w:contextualSpacing w:val="0"/>
       </w:pPr>
       <w:r>
@@ -3147,7 +4465,17 @@
           <w:sz w:val="20"/>
           <w:szCs w:val="20"/>
         </w:rPr>
-        <w:t xml:space="preserve">. In: Horton, M. and Hirsch, M. and Goldstein, M. and Bell, C. and Holcomb, J. </w:t>
+        <w:t xml:space="preserve">. In: Horton, M. and Hirsch, M. and Goldstein, M. and </w:t>
+      </w:r>
+      <w:r>
+        <w:rPr>
+          <w:rFonts w:ascii="Verdana" w:hAnsi="Verdana"/>
+          <w:color w:val="000000"/>
+          <w:sz w:val="20"/>
+          <w:szCs w:val="20"/>
+        </w:rPr>
+        <w:lastRenderedPageBreak/>
+        <w:t xml:space="preserve">Bell, C. and Holcomb, J. </w:t>
       </w:r>
       <w:r>
         <w:rPr>
@@ -3423,7 +4751,6 @@
           <w:sz w:val="20"/>
           <w:szCs w:val="20"/>
         </w:rPr>
-        <w:lastRenderedPageBreak/>
         <w:t xml:space="preserve">Connolly, T. and Begg, C. (2005). SQL: Data Manipulation. In: McGettrick, A. </w:t>
       </w:r>
       <w:r>
@@ -4107,6 +5434,7 @@
           <w:sz w:val="20"/>
           <w:szCs w:val="20"/>
         </w:rPr>
+        <w:lastRenderedPageBreak/>
         <w:t xml:space="preserve">Guan, H. and Ip, H. and Zhang, Y. (1998). Java-based approaches for accessing databases on the Internet and a JDBC-ODBC implementation. </w:t>
       </w:r>
       <w:r>
@@ -4149,10 +5477,8 @@
       </w:r>
     </w:p>
     <w:sectPr>
-      <w:footerReference w:type="default" r:id="rId11"/>
       <w:pgSz w:w="11906" w:h="16838"/>
-      <w:pgMar w:top="1440" w:right="1440" w:bottom="1440" w:left="1440" w:header="708" w:footer="708" w:gutter="0"/>
-      <w:pgNumType w:start="1"/>
+      <w:pgMar w:top="1440" w:right="1440" w:bottom="1440" w:left="1440" w:header="709" w:footer="709" w:gutter="0"/>
       <w:cols w:space="708"/>
       <w:docGrid w:linePitch="360"/>
     </w:sectPr>
@@ -4297,7 +5623,7 @@
           <w:rPr>
             <w:noProof/>
           </w:rPr>
-          <w:t>5</w:t>
+          <w:t>3</w:t>
         </w:r>
         <w:r>
           <w:rPr>
@@ -4875,6 +6201,119 @@
     </w:lvl>
   </w:abstractNum>
   <w:abstractNum w:abstractNumId="5" w15:restartNumberingAfterBreak="0">
+    <w:nsid w:val="358573C2"/>
+    <w:multiLevelType w:val="hybridMultilevel"/>
+    <w:tmpl w:val="3AB6C81A"/>
+    <w:lvl w:ilvl="0" w:tplc="08090001">
+      <w:start w:val="1"/>
+      <w:numFmt w:val="bullet"/>
+      <w:lvlText w:val=""/>
+      <w:lvlJc w:val="left"/>
+      <w:pPr>
+        <w:ind w:left="720" w:hanging="360"/>
+      </w:pPr>
+      <w:rPr>
+        <w:rFonts w:ascii="Symbol" w:hAnsi="Symbol" w:hint="default"/>
+      </w:rPr>
+    </w:lvl>
+    <w:lvl w:ilvl="1" w:tplc="08090003">
+      <w:start w:val="1"/>
+      <w:numFmt w:val="bullet"/>
+      <w:lvlText w:val="o"/>
+      <w:lvlJc w:val="left"/>
+      <w:pPr>
+        <w:ind w:left="1440" w:hanging="360"/>
+      </w:pPr>
+      <w:rPr>
+        <w:rFonts w:ascii="Courier New" w:hAnsi="Courier New" w:cs="Courier New" w:hint="default"/>
+      </w:rPr>
+    </w:lvl>
+    <w:lvl w:ilvl="2" w:tplc="08090005" w:tentative="1">
+      <w:start w:val="1"/>
+      <w:numFmt w:val="bullet"/>
+      <w:lvlText w:val=""/>
+      <w:lvlJc w:val="left"/>
+      <w:pPr>
+        <w:ind w:left="2160" w:hanging="360"/>
+      </w:pPr>
+      <w:rPr>
+        <w:rFonts w:ascii="Wingdings" w:hAnsi="Wingdings" w:hint="default"/>
+      </w:rPr>
+    </w:lvl>
+    <w:lvl w:ilvl="3" w:tplc="08090001" w:tentative="1">
+      <w:start w:val="1"/>
+      <w:numFmt w:val="bullet"/>
+      <w:lvlText w:val=""/>
+      <w:lvlJc w:val="left"/>
+      <w:pPr>
+        <w:ind w:left="2880" w:hanging="360"/>
+      </w:pPr>
+      <w:rPr>
+        <w:rFonts w:ascii="Symbol" w:hAnsi="Symbol" w:hint="default"/>
+      </w:rPr>
+    </w:lvl>
+    <w:lvl w:ilvl="4" w:tplc="08090003" w:tentative="1">
+      <w:start w:val="1"/>
+      <w:numFmt w:val="bullet"/>
+      <w:lvlText w:val="o"/>
+      <w:lvlJc w:val="left"/>
+      <w:pPr>
+        <w:ind w:left="3600" w:hanging="360"/>
+      </w:pPr>
+      <w:rPr>
+        <w:rFonts w:ascii="Courier New" w:hAnsi="Courier New" w:cs="Courier New" w:hint="default"/>
+      </w:rPr>
+    </w:lvl>
+    <w:lvl w:ilvl="5" w:tplc="08090005" w:tentative="1">
+      <w:start w:val="1"/>
+      <w:numFmt w:val="bullet"/>
+      <w:lvlText w:val=""/>
+      <w:lvlJc w:val="left"/>
+      <w:pPr>
+        <w:ind w:left="4320" w:hanging="360"/>
+      </w:pPr>
+      <w:rPr>
+        <w:rFonts w:ascii="Wingdings" w:hAnsi="Wingdings" w:hint="default"/>
+      </w:rPr>
+    </w:lvl>
+    <w:lvl w:ilvl="6" w:tplc="08090001" w:tentative="1">
+      <w:start w:val="1"/>
+      <w:numFmt w:val="bullet"/>
+      <w:lvlText w:val=""/>
+      <w:lvlJc w:val="left"/>
+      <w:pPr>
+        <w:ind w:left="5040" w:hanging="360"/>
+      </w:pPr>
+      <w:rPr>
+        <w:rFonts w:ascii="Symbol" w:hAnsi="Symbol" w:hint="default"/>
+      </w:rPr>
+    </w:lvl>
+    <w:lvl w:ilvl="7" w:tplc="08090003" w:tentative="1">
+      <w:start w:val="1"/>
+      <w:numFmt w:val="bullet"/>
+      <w:lvlText w:val="o"/>
+      <w:lvlJc w:val="left"/>
+      <w:pPr>
+        <w:ind w:left="5760" w:hanging="360"/>
+      </w:pPr>
+      <w:rPr>
+        <w:rFonts w:ascii="Courier New" w:hAnsi="Courier New" w:cs="Courier New" w:hint="default"/>
+      </w:rPr>
+    </w:lvl>
+    <w:lvl w:ilvl="8" w:tplc="08090005" w:tentative="1">
+      <w:start w:val="1"/>
+      <w:numFmt w:val="bullet"/>
+      <w:lvlText w:val=""/>
+      <w:lvlJc w:val="left"/>
+      <w:pPr>
+        <w:ind w:left="6480" w:hanging="360"/>
+      </w:pPr>
+      <w:rPr>
+        <w:rFonts w:ascii="Wingdings" w:hAnsi="Wingdings" w:hint="default"/>
+      </w:rPr>
+    </w:lvl>
+  </w:abstractNum>
+  <w:abstractNum w:abstractNumId="6" w15:restartNumberingAfterBreak="0">
     <w:nsid w:val="401A6EE9"/>
     <w:multiLevelType w:val="hybridMultilevel"/>
     <w:tmpl w:val="726C2082"/>
@@ -4960,7 +6399,7 @@
       </w:pPr>
     </w:lvl>
   </w:abstractNum>
-  <w:abstractNum w:abstractNumId="6" w15:restartNumberingAfterBreak="0">
+  <w:abstractNum w:abstractNumId="7" w15:restartNumberingAfterBreak="0">
     <w:nsid w:val="58B5656B"/>
     <w:multiLevelType w:val="hybridMultilevel"/>
     <w:tmpl w:val="1AEE9394"/>
@@ -5073,7 +6512,7 @@
       </w:rPr>
     </w:lvl>
   </w:abstractNum>
-  <w:abstractNum w:abstractNumId="7" w15:restartNumberingAfterBreak="0">
+  <w:abstractNum w:abstractNumId="8" w15:restartNumberingAfterBreak="0">
     <w:nsid w:val="6DEA75BD"/>
     <w:multiLevelType w:val="hybridMultilevel"/>
     <w:tmpl w:val="F6BAEE40"/>
@@ -5186,7 +6625,7 @@
       </w:rPr>
     </w:lvl>
   </w:abstractNum>
-  <w:abstractNum w:abstractNumId="8" w15:restartNumberingAfterBreak="0">
+  <w:abstractNum w:abstractNumId="9" w15:restartNumberingAfterBreak="0">
     <w:nsid w:val="72E46D03"/>
     <w:multiLevelType w:val="hybridMultilevel"/>
     <w:tmpl w:val="A6A0C522"/>
@@ -5299,7 +6738,7 @@
       </w:rPr>
     </w:lvl>
   </w:abstractNum>
-  <w:abstractNum w:abstractNumId="9" w15:restartNumberingAfterBreak="0">
+  <w:abstractNum w:abstractNumId="10" w15:restartNumberingAfterBreak="0">
     <w:nsid w:val="757A25BB"/>
     <w:multiLevelType w:val="hybridMultilevel"/>
     <w:tmpl w:val="5038DB72"/>
@@ -5386,22 +6825,22 @@
     </w:lvl>
   </w:abstractNum>
   <w:num w:numId="1">
-    <w:abstractNumId w:val="7"/>
+    <w:abstractNumId w:val="8"/>
   </w:num>
   <w:num w:numId="2">
     <w:abstractNumId w:val="1"/>
   </w:num>
   <w:num w:numId="3">
-    <w:abstractNumId w:val="9"/>
+    <w:abstractNumId w:val="10"/>
   </w:num>
   <w:num w:numId="4">
-    <w:abstractNumId w:val="6"/>
+    <w:abstractNumId w:val="7"/>
   </w:num>
   <w:num w:numId="5">
     <w:abstractNumId w:val="3"/>
   </w:num>
   <w:num w:numId="6">
-    <w:abstractNumId w:val="8"/>
+    <w:abstractNumId w:val="9"/>
   </w:num>
   <w:num w:numId="7">
     <w:abstractNumId w:val="0"/>
@@ -5410,10 +6849,13 @@
     <w:abstractNumId w:val="2"/>
   </w:num>
   <w:num w:numId="9">
-    <w:abstractNumId w:val="5"/>
+    <w:abstractNumId w:val="6"/>
   </w:num>
   <w:num w:numId="10">
     <w:abstractNumId w:val="4"/>
+  </w:num>
+  <w:num w:numId="11">
+    <w:abstractNumId w:val="5"/>
   </w:num>
 </w:numbering>
 </file>
@@ -6226,7 +7668,7 @@
 </file>
 
 <file path=customXml/itemProps1.xml><?xml version="1.0" encoding="utf-8"?>
-<ds:datastoreItem xmlns:ds="http://schemas.openxmlformats.org/officeDocument/2006/customXml" ds:itemID="{8FEA6BB3-15D0-4A2E-8490-CF1CC2E3E959}">
+<ds:datastoreItem xmlns:ds="http://schemas.openxmlformats.org/officeDocument/2006/customXml" ds:itemID="{B43B05D7-D9B4-47A3-91A8-C81CC872C63E}">
   <ds:schemaRefs>
     <ds:schemaRef ds:uri="http://schemas.openxmlformats.org/officeDocument/2006/bibliography"/>
   </ds:schemaRefs>

</xml_diff>